<commit_message>
Teil für Endabgabe Use Cases weiter gemacht
</commit_message>
<xml_diff>
--- a/Eigene Dokumente/UseCases End-Dokument.docx
+++ b/Eigene Dokumente/UseCases End-Dokument.docx
@@ -1,6 +1,6 @@
 
 <file path=word/document.xml><?xml version="1.0" encoding="utf-8"?>
-<w:document xmlns:wpc="http://schemas.microsoft.com/office/word/2010/wordprocessingCanvas" xmlns:mc="http://schemas.openxmlformats.org/markup-compatibility/2006" xmlns:o="urn:schemas-microsoft-com:office:office" xmlns:r="http://schemas.openxmlformats.org/officeDocument/2006/relationships" xmlns:m="http://schemas.openxmlformats.org/officeDocument/2006/math" xmlns:v="urn:schemas-microsoft-com:vml" xmlns:wp14="http://schemas.microsoft.com/office/word/2010/wordprocessingDrawing" xmlns:wp="http://schemas.openxmlformats.org/drawingml/2006/wordprocessingDrawing" xmlns:w10="urn:schemas-microsoft-com:office:word" xmlns:w="http://schemas.openxmlformats.org/wordprocessingml/2006/main" xmlns:w14="http://schemas.microsoft.com/office/word/2010/wordml" xmlns:wpg="http://schemas.microsoft.com/office/word/2010/wordprocessingGroup" xmlns:wpi="http://schemas.microsoft.com/office/word/2010/wordprocessingInk" xmlns:wne="http://schemas.microsoft.com/office/word/2006/wordml" xmlns:wps="http://schemas.microsoft.com/office/word/2010/wordprocessingShape" mc:Ignorable="w14 wp14">
+<w:document xmlns:wpc="http://schemas.microsoft.com/office/word/2010/wordprocessingCanvas" xmlns:mc="http://schemas.openxmlformats.org/markup-compatibility/2006" xmlns:o="urn:schemas-microsoft-com:office:office" xmlns:r="http://schemas.openxmlformats.org/officeDocument/2006/relationships" xmlns:m="http://schemas.openxmlformats.org/officeDocument/2006/math" xmlns:v="urn:schemas-microsoft-com:vml" xmlns:wp14="http://schemas.microsoft.com/office/word/2010/wordprocessingDrawing" xmlns:wp="http://schemas.openxmlformats.org/drawingml/2006/wordprocessingDrawing" xmlns:w10="urn:schemas-microsoft-com:office:word" xmlns:w="http://schemas.openxmlformats.org/wordprocessingml/2006/main" xmlns:w14="http://schemas.microsoft.com/office/word/2010/wordml" xmlns:w15="http://schemas.microsoft.com/office/word/2012/wordml" xmlns:wpg="http://schemas.microsoft.com/office/word/2010/wordprocessingGroup" xmlns:wpi="http://schemas.microsoft.com/office/word/2010/wordprocessingInk" xmlns:wne="http://schemas.microsoft.com/office/word/2006/wordml" xmlns:wps="http://schemas.microsoft.com/office/word/2010/wordprocessingShape" mc:Ignorable="w14 w15 wp14">
   <w:body>
     <w:p>
       <w:pPr>
@@ -14,14 +14,7 @@
           <w:rFonts w:asciiTheme="minorHAnsi" w:hAnsiTheme="minorHAnsi"/>
           <w:lang w:val="en-US"/>
         </w:rPr>
-        <w:t xml:space="preserve">As </w:t>
-      </w:r>
-      <w:r>
-        <w:rPr>
-          <w:rFonts w:asciiTheme="minorHAnsi" w:hAnsiTheme="minorHAnsi"/>
-          <w:lang w:val="en-US"/>
-        </w:rPr>
-        <w:t>MapReduce is</w:t>
+        <w:t>As MapReduce is</w:t>
       </w:r>
       <w:r>
         <w:rPr>
@@ -35,38 +28,15 @@
           <w:rFonts w:asciiTheme="minorHAnsi" w:hAnsiTheme="minorHAnsi"/>
           <w:lang w:val="en-US"/>
         </w:rPr>
-        <w:t xml:space="preserve"> paradigm for solving big and costly problems today</w:t>
-      </w:r>
-      <w:r>
-        <w:rPr>
-          <w:rFonts w:asciiTheme="minorHAnsi" w:hAnsiTheme="minorHAnsi"/>
-          <w:lang w:val="en-US"/>
-        </w:rPr>
-        <w:t>, there are really many use cases</w:t>
-      </w:r>
-      <w:r>
-        <w:rPr>
-          <w:rFonts w:asciiTheme="minorHAnsi" w:hAnsiTheme="minorHAnsi"/>
-          <w:lang w:val="en-US"/>
-        </w:rPr>
-        <w:t xml:space="preserve">. Almost every problem that can be divided into small pieces and processed independent can be distributed and calculated in parallel by following the MapReduce paradigm. </w:t>
-      </w:r>
-      <w:r>
-        <w:rPr>
-          <w:rFonts w:asciiTheme="minorHAnsi" w:hAnsiTheme="minorHAnsi"/>
-          <w:lang w:val="en-US"/>
-        </w:rPr>
-        <w:t xml:space="preserve">Not only scientific calculation, but also </w:t>
-      </w:r>
-      <w:proofErr w:type="gramStart"/>
-      <w:r>
-        <w:rPr>
-          <w:rFonts w:asciiTheme="minorHAnsi" w:hAnsiTheme="minorHAnsi"/>
-          <w:lang w:val="en-US"/>
-        </w:rPr>
-        <w:t>todays</w:t>
-      </w:r>
-      <w:proofErr w:type="gramEnd"/>
+        <w:t xml:space="preserve"> paradigm for solving big and costly problems today, there are really many use cases. Almost every problem that can be divided into small pieces and processed independent can be distributed and calculated in parallel by following the MapReduce paradigm. Not only scientific calculation, but also </w:t>
+      </w:r>
+      <w:r>
+        <w:rPr>
+          <w:rFonts w:asciiTheme="minorHAnsi" w:hAnsiTheme="minorHAnsi"/>
+          <w:lang w:val="en-US"/>
+        </w:rPr>
+        <w:t>today’s</w:t>
+      </w:r>
       <w:r>
         <w:rPr>
           <w:rFonts w:asciiTheme="minorHAnsi" w:hAnsiTheme="minorHAnsi"/>
@@ -82,6 +52,8 @@
           <w:lang w:val="en-US"/>
         </w:rPr>
       </w:pPr>
+      <w:bookmarkStart w:id="0" w:name="_GoBack"/>
+      <w:bookmarkEnd w:id="0"/>
     </w:p>
     <w:p>
       <w:pPr>
@@ -140,7 +112,7 @@
         </w:rPr>
         <w:t xml:space="preserve">: </w:t>
       </w:r>
-      <w:hyperlink r:id="rId6" w:history="1">
+      <w:hyperlink r:id="rId5" w:history="1">
         <w:r>
           <w:rPr>
             <w:rStyle w:val="Hyperlink"/>
@@ -200,7 +172,7 @@
         </w:rPr>
         <w:t xml:space="preserve">: </w:t>
       </w:r>
-      <w:hyperlink r:id="rId7" w:history="1">
+      <w:hyperlink r:id="rId6" w:history="1">
         <w:r>
           <w:rPr>
             <w:rStyle w:val="Hyperlink"/>
@@ -260,7 +232,7 @@
         </w:rPr>
         <w:t xml:space="preserve">: </w:t>
       </w:r>
-      <w:hyperlink r:id="rId8" w:history="1">
+      <w:hyperlink r:id="rId7" w:history="1">
         <w:r>
           <w:rPr>
             <w:rStyle w:val="Hyperlink"/>
@@ -340,7 +312,7 @@
         </w:rPr>
         <w:t xml:space="preserve">: </w:t>
       </w:r>
-      <w:hyperlink r:id="rId9" w:history="1">
+      <w:hyperlink r:id="rId8" w:history="1">
         <w:r>
           <w:rPr>
             <w:rStyle w:val="Hyperlink"/>
@@ -413,7 +385,7 @@
         </w:rPr>
         <w:t xml:space="preserve">: </w:t>
       </w:r>
-      <w:hyperlink r:id="rId10" w:history="1">
+      <w:hyperlink r:id="rId9" w:history="1">
         <w:r>
           <w:rPr>
             <w:rStyle w:val="Hyperlink"/>
@@ -488,6 +460,13 @@
           <w:rFonts w:asciiTheme="minorHAnsi" w:hAnsiTheme="minorHAnsi"/>
           <w:lang w:val="en-US"/>
         </w:rPr>
+        <w:t xml:space="preserve">ETL and </w:t>
+      </w:r>
+      <w:r>
+        <w:rPr>
+          <w:rFonts w:asciiTheme="minorHAnsi" w:hAnsiTheme="minorHAnsi"/>
+          <w:lang w:val="en-US"/>
+        </w:rPr>
         <w:t>Data Mining</w:t>
       </w:r>
     </w:p>
@@ -509,6 +488,71 @@
           <w:lang w:val="en-US"/>
         </w:rPr>
         <w:t>Friend finder</w:t>
+      </w:r>
+    </w:p>
+    <w:p>
+      <w:pPr>
+        <w:pStyle w:val="Listenabsatz"/>
+        <w:numPr>
+          <w:ilvl w:val="0"/>
+          <w:numId w:val="7"/>
+        </w:numPr>
+        <w:rPr>
+          <w:rFonts w:asciiTheme="minorHAnsi" w:hAnsiTheme="minorHAnsi"/>
+          <w:lang w:val="en-US"/>
+        </w:rPr>
+      </w:pPr>
+      <w:r>
+        <w:rPr>
+          <w:rFonts w:asciiTheme="minorHAnsi" w:hAnsiTheme="minorHAnsi"/>
+          <w:lang w:val="en-US"/>
+        </w:rPr>
+        <w:t xml:space="preserve">Defending </w:t>
+      </w:r>
+      <w:r>
+        <w:rPr>
+          <w:rFonts w:asciiTheme="minorHAnsi" w:hAnsiTheme="minorHAnsi"/>
+          <w:lang w:val="en-US"/>
+        </w:rPr>
+        <w:t>E-</w:t>
+      </w:r>
+      <w:r>
+        <w:rPr>
+          <w:rFonts w:asciiTheme="minorHAnsi" w:hAnsiTheme="minorHAnsi"/>
+          <w:lang w:val="en-US"/>
+        </w:rPr>
+        <w:t>Mail-</w:t>
+      </w:r>
+      <w:r>
+        <w:rPr>
+          <w:rFonts w:asciiTheme="minorHAnsi" w:hAnsiTheme="minorHAnsi"/>
+          <w:lang w:val="en-US"/>
+        </w:rPr>
+        <w:t>Spam</w:t>
+      </w:r>
+      <w:r>
+        <w:rPr>
+          <w:rFonts w:asciiTheme="minorHAnsi" w:hAnsiTheme="minorHAnsi"/>
+          <w:lang w:val="en-US"/>
+        </w:rPr>
+        <w:t xml:space="preserve"> (Yahoo Mail: </w:t>
+      </w:r>
+      <w:hyperlink r:id="rId10" w:history="1">
+        <w:r>
+          <w:rPr>
+            <w:rStyle w:val="Hyperlink"/>
+            <w:rFonts w:asciiTheme="minorHAnsi" w:hAnsiTheme="minorHAnsi"/>
+            <w:lang w:val="en-US"/>
+          </w:rPr>
+          <w:t>http://readwrite.com/2010/05/24/map-reduce-yahoo-mail#awesm=~ozyRktADsuJsXT</w:t>
+        </w:r>
+      </w:hyperlink>
+      <w:r>
+        <w:rPr>
+          <w:rFonts w:asciiTheme="minorHAnsi" w:hAnsiTheme="minorHAnsi"/>
+          <w:lang w:val="en-US"/>
+        </w:rPr>
+        <w:t xml:space="preserve">) </w:t>
       </w:r>
     </w:p>
     <w:p>
@@ -792,7 +836,7 @@
           <w:rFonts w:asciiTheme="minorHAnsi" w:hAnsiTheme="minorHAnsi"/>
           <w:lang w:val="en-US"/>
         </w:rPr>
-        <w:t xml:space="preserve">Genetic analysis is an upcoming trend. Today the costs for a complete genetic analysis are below $1000. By doing this analysis on public cloud infrastructure and doing the analysis with the Map Reduce paradigm, these costs could be significantly reduced. Maybe in some </w:t>
+        <w:t xml:space="preserve">Genetic analysis is an upcoming trend. Today the costs for a complete genetic analysis are </w:t>
       </w:r>
       <w:r>
         <w:rPr>
@@ -800,8 +844,111 @@
           <w:lang w:val="en-US"/>
         </w:rPr>
         <w:lastRenderedPageBreak/>
+        <w:t xml:space="preserve">below $1000. By doing this analysis on public cloud infrastructure and doing the analysis with the Map Reduce paradigm, these costs could be significantly reduced. Maybe in some </w:t>
+      </w:r>
+      <w:r>
+        <w:rPr>
+          <w:rFonts w:asciiTheme="minorHAnsi" w:hAnsiTheme="minorHAnsi"/>
+        </w:rPr>
+        <w:drawing>
+          <wp:anchor distT="0" distB="0" distL="114300" distR="114300" simplePos="0" relativeHeight="251647488" behindDoc="0" locked="0" layoutInCell="1" allowOverlap="1" wp14:anchorId="4E18B816" wp14:editId="255AF584">
+            <wp:simplePos x="0" y="0"/>
+            <wp:positionH relativeFrom="column">
+              <wp:posOffset>2926715</wp:posOffset>
+            </wp:positionH>
+            <wp:positionV relativeFrom="paragraph">
+              <wp:posOffset>847</wp:posOffset>
+            </wp:positionV>
+            <wp:extent cx="2533015" cy="1222375"/>
+            <wp:effectExtent l="0" t="0" r="0" b="0"/>
+            <wp:wrapSquare wrapText="bothSides"/>
+            <wp:docPr id="2050" name="Picture 2" descr="http://medcitynews.com/wp-content/uploads/dna-588x284.jpg"/>
+            <wp:cNvGraphicFramePr>
+              <a:graphicFrameLocks xmlns:a="http://schemas.openxmlformats.org/drawingml/2006/main" noChangeAspect="1"/>
+            </wp:cNvGraphicFramePr>
+            <a:graphic xmlns:a="http://schemas.openxmlformats.org/drawingml/2006/main">
+              <a:graphicData uri="http://schemas.openxmlformats.org/drawingml/2006/picture">
+                <pic:pic xmlns:pic="http://schemas.openxmlformats.org/drawingml/2006/picture">
+                  <pic:nvPicPr>
+                    <pic:cNvPr id="2050" name="Picture 2" descr="http://medcitynews.com/wp-content/uploads/dna-588x284.jpg"/>
+                    <pic:cNvPicPr>
+                      <a:picLocks noChangeAspect="1" noChangeArrowheads="1"/>
+                    </pic:cNvPicPr>
+                  </pic:nvPicPr>
+                  <pic:blipFill>
+                    <a:blip r:embed="rId14">
+                      <a:extLst>
+                        <a:ext uri="{28A0092B-C50C-407E-A947-70E740481C1C}">
+                          <a14:useLocalDpi xmlns:a14="http://schemas.microsoft.com/office/drawing/2010/main" val="0"/>
+                        </a:ext>
+                      </a:extLst>
+                    </a:blip>
+                    <a:srcRect/>
+                    <a:stretch>
+                      <a:fillRect/>
+                    </a:stretch>
+                  </pic:blipFill>
+                  <pic:spPr bwMode="auto">
+                    <a:xfrm>
+                      <a:off x="0" y="0"/>
+                      <a:ext cx="2533015" cy="1222375"/>
+                    </a:xfrm>
+                    <a:prstGeom prst="rect">
+                      <a:avLst/>
+                    </a:prstGeom>
+                    <a:noFill/>
+                    <a:extLst/>
+                  </pic:spPr>
+                </pic:pic>
+              </a:graphicData>
+            </a:graphic>
+            <wp14:sizeRelH relativeFrom="margin">
+              <wp14:pctWidth>0</wp14:pctWidth>
+            </wp14:sizeRelH>
+            <wp14:sizeRelV relativeFrom="margin">
+              <wp14:pctHeight>0</wp14:pctHeight>
+            </wp14:sizeRelV>
+          </wp:anchor>
+        </w:drawing>
+      </w:r>
+      <w:r>
+        <w:rPr>
+          <w:rFonts w:asciiTheme="minorHAnsi" w:hAnsiTheme="minorHAnsi"/>
+          <w:lang w:val="en-US"/>
+        </w:rPr>
         <w:t>years, it will be a normal thing to analyses the genomes of a person? - The technic is ready to do so. The bigger question is: Are the people willing to do that?</w:t>
       </w:r>
+      <w:r>
+        <w:rPr>
+          <w:rFonts w:asciiTheme="minorHAnsi" w:hAnsiTheme="minorHAnsi"/>
+          <w:lang w:val="en-US"/>
+        </w:rPr>
+        <w:t xml:space="preserve"> </w:t>
+      </w:r>
+    </w:p>
+    <w:p>
+      <w:pPr>
+        <w:rPr>
+          <w:rFonts w:asciiTheme="minorHAnsi" w:hAnsiTheme="minorHAnsi"/>
+          <w:lang w:val="en-US"/>
+        </w:rPr>
+      </w:pPr>
+    </w:p>
+    <w:p>
+      <w:pPr>
+        <w:rPr>
+          <w:rFonts w:asciiTheme="minorHAnsi" w:hAnsiTheme="minorHAnsi"/>
+          <w:lang w:val="en-US"/>
+        </w:rPr>
+      </w:pPr>
+    </w:p>
+    <w:p>
+      <w:pPr>
+        <w:rPr>
+          <w:rFonts w:asciiTheme="minorHAnsi" w:hAnsiTheme="minorHAnsi"/>
+          <w:lang w:val="en-US"/>
+        </w:rPr>
+      </w:pPr>
     </w:p>
     <w:p>
       <w:pPr>
@@ -853,14 +1000,21 @@
           <w:rFonts w:asciiTheme="minorHAnsi" w:hAnsiTheme="minorHAnsi"/>
           <w:lang w:val="en-US"/>
         </w:rPr>
-        <w:t xml:space="preserve">Map Reduce is a good paradigm to calculate efficiently some problems. But this is not the solution for every problem as not all problems can be divided into </w:t>
-      </w:r>
-      <w:r>
-        <w:rPr>
-          <w:rFonts w:asciiTheme="minorHAnsi" w:hAnsiTheme="minorHAnsi"/>
-          <w:lang w:val="en-US"/>
-        </w:rPr>
-        <w:t>pieces</w:t>
+        <w:t xml:space="preserve">Search engine companies like Google do have a big need for </w:t>
+      </w:r>
+      <w:r>
+        <w:rPr>
+          <w:rFonts w:asciiTheme="minorHAnsi" w:hAnsiTheme="minorHAnsi"/>
+          <w:lang w:val="en-US"/>
+        </w:rPr>
+        <w:t xml:space="preserve">indexing huge amount of data to give their users the best and most relevant search results </w:t>
+      </w:r>
+      <w:r>
+        <w:rPr>
+          <w:rFonts w:asciiTheme="minorHAnsi" w:hAnsiTheme="minorHAnsi"/>
+          <w:lang w:val="en-US"/>
+        </w:rPr>
+        <w:t>in the shortest possible time</w:t>
       </w:r>
       <w:r>
         <w:rPr>
@@ -869,48 +1023,390 @@
         </w:rPr>
         <w:t xml:space="preserve">. </w:t>
       </w:r>
-    </w:p>
-    <w:p>
-      <w:pPr>
-        <w:rPr>
-          <w:rFonts w:asciiTheme="minorHAnsi" w:hAnsiTheme="minorHAnsi"/>
-          <w:lang w:val="en-US"/>
-        </w:rPr>
-      </w:pPr>
-      <w:bookmarkStart w:id="0" w:name="_GoBack"/>
-      <w:bookmarkEnd w:id="0"/>
-    </w:p>
-    <w:p>
-      <w:pPr>
-        <w:rPr>
-          <w:rFonts w:asciiTheme="minorHAnsi" w:hAnsiTheme="minorHAnsi"/>
-          <w:lang w:val="en-US"/>
-        </w:rPr>
-      </w:pPr>
-      <w:hyperlink r:id="rId14" w:history="1">
+      <w:r>
+        <w:rPr>
+          <w:rFonts w:asciiTheme="minorHAnsi" w:hAnsiTheme="minorHAnsi"/>
+          <w:lang w:val="en-US"/>
+        </w:rPr>
+        <w:t>It is hardly surprising that Google as the</w:t>
+      </w:r>
+      <w:r>
+        <w:rPr>
+          <w:rFonts w:asciiTheme="minorHAnsi" w:hAnsiTheme="minorHAnsi"/>
+          <w:lang w:val="en-US"/>
+        </w:rPr>
+        <w:t xml:space="preserve"> market leader and</w:t>
+      </w:r>
+      <w:r>
+        <w:rPr>
+          <w:rFonts w:asciiTheme="minorHAnsi" w:hAnsiTheme="minorHAnsi"/>
+          <w:lang w:val="en-US"/>
+        </w:rPr>
+        <w:t xml:space="preserve"> inventor of MapReduce uses MapReduce to </w:t>
+      </w:r>
+      <w:r>
+        <w:rPr>
+          <w:rFonts w:asciiTheme="minorHAnsi" w:hAnsiTheme="minorHAnsi"/>
+          <w:lang w:val="en-US"/>
+        </w:rPr>
+        <w:t>do that job</w:t>
+      </w:r>
+      <w:r>
+        <w:rPr>
+          <w:rFonts w:asciiTheme="minorHAnsi" w:hAnsiTheme="minorHAnsi"/>
+          <w:lang w:val="en-US"/>
+        </w:rPr>
+        <w:t xml:space="preserve"> while it is highly parallelizable. </w:t>
+      </w:r>
+      <w:r>
+        <w:rPr>
+          <w:rFonts w:asciiTheme="minorHAnsi" w:hAnsiTheme="minorHAnsi"/>
+          <w:lang w:val="en-US"/>
+        </w:rPr>
+        <w:t xml:space="preserve">Google also uses the same techniques for indexing Emails in Gmail. </w:t>
+      </w:r>
+    </w:p>
+    <w:p>
+      <w:pPr>
+        <w:rPr>
+          <w:rFonts w:asciiTheme="minorHAnsi" w:hAnsiTheme="minorHAnsi"/>
+          <w:lang w:val="en-US"/>
+        </w:rPr>
+      </w:pPr>
+    </w:p>
+    <w:p>
+      <w:pPr>
+        <w:rPr>
+          <w:rFonts w:asciiTheme="minorHAnsi" w:hAnsiTheme="minorHAnsi"/>
+          <w:lang w:val="en-US"/>
+        </w:rPr>
+      </w:pPr>
+      <w:r>
+        <w:rPr>
+          <w:rFonts w:asciiTheme="minorHAnsi" w:hAnsiTheme="minorHAnsi"/>
+        </w:rPr>
+        <w:drawing>
+          <wp:anchor distT="0" distB="0" distL="114300" distR="114300" simplePos="0" relativeHeight="251666944" behindDoc="0" locked="0" layoutInCell="1" allowOverlap="1" wp14:anchorId="3F503A71" wp14:editId="03DED81F">
+            <wp:simplePos x="0" y="0"/>
+            <wp:positionH relativeFrom="column">
+              <wp:posOffset>1944370</wp:posOffset>
+            </wp:positionH>
+            <wp:positionV relativeFrom="paragraph">
+              <wp:posOffset>3810</wp:posOffset>
+            </wp:positionV>
+            <wp:extent cx="3475355" cy="1442085"/>
+            <wp:effectExtent l="0" t="0" r="0" b="0"/>
+            <wp:wrapSquare wrapText="bothSides"/>
+            <wp:docPr id="5" name="Grafik 4"/>
+            <wp:cNvGraphicFramePr>
+              <a:graphicFrameLocks xmlns:a="http://schemas.openxmlformats.org/drawingml/2006/main" noChangeAspect="1"/>
+            </wp:cNvGraphicFramePr>
+            <a:graphic xmlns:a="http://schemas.openxmlformats.org/drawingml/2006/main">
+              <a:graphicData uri="http://schemas.openxmlformats.org/drawingml/2006/picture">
+                <pic:pic xmlns:pic="http://schemas.openxmlformats.org/drawingml/2006/picture">
+                  <pic:nvPicPr>
+                    <pic:cNvPr id="5" name="Grafik 4"/>
+                    <pic:cNvPicPr>
+                      <a:picLocks noChangeAspect="1"/>
+                    </pic:cNvPicPr>
+                  </pic:nvPicPr>
+                  <pic:blipFill>
+                    <a:blip r:embed="rId15">
+                      <a:extLst>
+                        <a:ext uri="{28A0092B-C50C-407E-A947-70E740481C1C}">
+                          <a14:useLocalDpi xmlns:a14="http://schemas.microsoft.com/office/drawing/2010/main" val="0"/>
+                        </a:ext>
+                      </a:extLst>
+                    </a:blip>
+                    <a:stretch>
+                      <a:fillRect/>
+                    </a:stretch>
+                  </pic:blipFill>
+                  <pic:spPr>
+                    <a:xfrm>
+                      <a:off x="0" y="0"/>
+                      <a:ext cx="3475355" cy="1442085"/>
+                    </a:xfrm>
+                    <a:prstGeom prst="rect">
+                      <a:avLst/>
+                    </a:prstGeom>
+                  </pic:spPr>
+                </pic:pic>
+              </a:graphicData>
+            </a:graphic>
+          </wp:anchor>
+        </w:drawing>
+      </w:r>
+      <w:r>
+        <w:rPr>
+          <w:rFonts w:asciiTheme="minorHAnsi" w:hAnsiTheme="minorHAnsi"/>
+          <w:lang w:val="en-US"/>
+        </w:rPr>
+        <w:t>Friend finders were a revolutionary new thing for social networks. Companies.  With Facebook</w:t>
+      </w:r>
+      <w:r>
+        <w:rPr>
+          <w:rFonts w:asciiTheme="minorHAnsi" w:hAnsiTheme="minorHAnsi"/>
+          <w:lang w:val="en-US"/>
+        </w:rPr>
+        <w:t>’</w:t>
+      </w:r>
+      <w:r>
+        <w:rPr>
+          <w:rFonts w:asciiTheme="minorHAnsi" w:hAnsiTheme="minorHAnsi"/>
+          <w:lang w:val="en-US"/>
+        </w:rPr>
+        <w:t xml:space="preserve">s friend finder leading the way big social networks implemented </w:t>
+      </w:r>
+      <w:r>
+        <w:rPr>
+          <w:rFonts w:asciiTheme="minorHAnsi" w:hAnsiTheme="minorHAnsi"/>
+          <w:lang w:val="en-US"/>
+        </w:rPr>
+        <w:t xml:space="preserve">better search engines for people who are searching for their friends. A large amount of data has to be analyzed to give good suggestions for possible friends. Indexing profiles and searching for people can be highly parallelized. Facebook implemented its friend finder by using the MapReduce pattern. </w:t>
+      </w:r>
+    </w:p>
+    <w:p>
+      <w:pPr>
+        <w:rPr>
+          <w:rFonts w:asciiTheme="minorHAnsi" w:hAnsiTheme="minorHAnsi"/>
+          <w:lang w:val="en-US"/>
+        </w:rPr>
+      </w:pPr>
+    </w:p>
+    <w:p>
+      <w:pPr>
+        <w:rPr>
+          <w:rFonts w:asciiTheme="minorHAnsi" w:hAnsiTheme="minorHAnsi"/>
+          <w:lang w:val="en-US"/>
+        </w:rPr>
+      </w:pPr>
+    </w:p>
+    <w:p>
+      <w:pPr>
+        <w:rPr>
+          <w:rFonts w:asciiTheme="minorHAnsi" w:hAnsiTheme="minorHAnsi"/>
+          <w:lang w:val="en-US"/>
+        </w:rPr>
+      </w:pPr>
+      <w:proofErr w:type="spellStart"/>
+      <w:r>
+        <w:rPr>
+          <w:rFonts w:asciiTheme="minorHAnsi" w:hAnsiTheme="minorHAnsi"/>
+          <w:lang w:val="en-US"/>
+        </w:rPr>
+        <w:t>Quellen</w:t>
+      </w:r>
+      <w:proofErr w:type="spellEnd"/>
+      <w:r>
+        <w:rPr>
+          <w:rFonts w:asciiTheme="minorHAnsi" w:hAnsiTheme="minorHAnsi"/>
+          <w:lang w:val="en-US"/>
+        </w:rPr>
+        <w:t>:</w:t>
+      </w:r>
+    </w:p>
+    <w:p>
+      <w:pPr>
+        <w:rPr>
+          <w:rFonts w:asciiTheme="minorHAnsi" w:hAnsiTheme="minorHAnsi"/>
+          <w:lang w:val="en-US"/>
+        </w:rPr>
+      </w:pPr>
+      <w:hyperlink r:id="rId16" w:history="1">
         <w:r>
           <w:rPr>
             <w:rStyle w:val="Hyperlink"/>
             <w:rFonts w:asciiTheme="minorHAnsi" w:hAnsiTheme="minorHAnsi"/>
             <w:lang w:val="en-US"/>
           </w:rPr>
-          <w:t>http://courses.cs.w</w:t>
+          <w:t>http://medcitynews.com/2012/12/genetic-analysis-company-nanostring-will-use-15-3m-for-first-launch-in-molecular-diagnostics/</w:t>
         </w:r>
+      </w:hyperlink>
+    </w:p>
+    <w:p>
+      <w:pPr>
+        <w:rPr>
+          <w:rFonts w:asciiTheme="minorHAnsi" w:hAnsiTheme="minorHAnsi"/>
+          <w:lang w:val="en-US"/>
+        </w:rPr>
+      </w:pPr>
+    </w:p>
+    <w:p>
+      <w:pPr>
+        <w:rPr>
+          <w:rFonts w:asciiTheme="minorHAnsi" w:hAnsiTheme="minorHAnsi"/>
+          <w:lang w:val="en-US"/>
+        </w:rPr>
+      </w:pPr>
+    </w:p>
+    <w:p>
+      <w:pPr>
+        <w:rPr>
+          <w:rFonts w:asciiTheme="minorHAnsi" w:hAnsiTheme="minorHAnsi"/>
+          <w:lang w:val="en-US"/>
+        </w:rPr>
+      </w:pPr>
+    </w:p>
+    <w:p>
+      <w:pPr>
+        <w:rPr>
+          <w:rFonts w:asciiTheme="minorHAnsi" w:hAnsiTheme="minorHAnsi"/>
+          <w:lang w:val="en-US"/>
+        </w:rPr>
+      </w:pPr>
+    </w:p>
+    <w:p>
+      <w:pPr>
+        <w:rPr>
+          <w:rFonts w:asciiTheme="minorHAnsi" w:hAnsiTheme="minorHAnsi"/>
+          <w:lang w:val="en-US"/>
+        </w:rPr>
+      </w:pPr>
+    </w:p>
+    <w:p>
+      <w:pPr>
+        <w:rPr>
+          <w:rFonts w:asciiTheme="minorHAnsi" w:hAnsiTheme="minorHAnsi"/>
+          <w:lang w:val="en-US"/>
+        </w:rPr>
+      </w:pPr>
+    </w:p>
+    <w:p>
+      <w:pPr>
+        <w:rPr>
+          <w:rFonts w:asciiTheme="minorHAnsi" w:hAnsiTheme="minorHAnsi"/>
+          <w:lang w:val="en-US"/>
+        </w:rPr>
+      </w:pPr>
+    </w:p>
+    <w:p>
+      <w:pPr>
+        <w:rPr>
+          <w:rFonts w:asciiTheme="minorHAnsi" w:hAnsiTheme="minorHAnsi"/>
+          <w:lang w:val="en-US"/>
+        </w:rPr>
+      </w:pPr>
+    </w:p>
+    <w:p>
+      <w:pPr>
+        <w:rPr>
+          <w:rFonts w:asciiTheme="minorHAnsi" w:hAnsiTheme="minorHAnsi"/>
+          <w:lang w:val="en-US"/>
+        </w:rPr>
+      </w:pPr>
+    </w:p>
+    <w:p>
+      <w:pPr>
+        <w:rPr>
+          <w:rFonts w:asciiTheme="minorHAnsi" w:hAnsiTheme="minorHAnsi"/>
+          <w:lang w:val="en-US"/>
+        </w:rPr>
+      </w:pPr>
+    </w:p>
+    <w:p>
+      <w:pPr>
+        <w:rPr>
+          <w:rFonts w:asciiTheme="minorHAnsi" w:hAnsiTheme="minorHAnsi"/>
+          <w:lang w:val="en-US"/>
+        </w:rPr>
+      </w:pPr>
+    </w:p>
+    <w:p>
+      <w:pPr>
+        <w:rPr>
+          <w:rFonts w:asciiTheme="minorHAnsi" w:hAnsiTheme="minorHAnsi"/>
+          <w:lang w:val="en-US"/>
+        </w:rPr>
+      </w:pPr>
+    </w:p>
+    <w:p>
+      <w:pPr>
+        <w:rPr>
+          <w:rFonts w:asciiTheme="minorHAnsi" w:hAnsiTheme="minorHAnsi"/>
+          <w:lang w:val="en-US"/>
+        </w:rPr>
+      </w:pPr>
+    </w:p>
+    <w:p>
+      <w:pPr>
+        <w:rPr>
+          <w:rFonts w:asciiTheme="minorHAnsi" w:hAnsiTheme="minorHAnsi"/>
+          <w:lang w:val="en-US"/>
+        </w:rPr>
+      </w:pPr>
+    </w:p>
+    <w:p>
+      <w:pPr>
+        <w:rPr>
+          <w:rFonts w:asciiTheme="minorHAnsi" w:hAnsiTheme="minorHAnsi"/>
+          <w:lang w:val="en-US"/>
+        </w:rPr>
+      </w:pPr>
+    </w:p>
+    <w:p>
+      <w:pPr>
+        <w:rPr>
+          <w:rFonts w:asciiTheme="minorHAnsi" w:hAnsiTheme="minorHAnsi"/>
+          <w:lang w:val="en-US"/>
+        </w:rPr>
+      </w:pPr>
+    </w:p>
+    <w:p>
+      <w:pPr>
+        <w:rPr>
+          <w:rFonts w:asciiTheme="minorHAnsi" w:hAnsiTheme="minorHAnsi"/>
+          <w:lang w:val="en-US"/>
+        </w:rPr>
+      </w:pPr>
+    </w:p>
+    <w:p>
+      <w:pPr>
+        <w:rPr>
+          <w:rFonts w:asciiTheme="minorHAnsi" w:hAnsiTheme="minorHAnsi"/>
+          <w:lang w:val="en-US"/>
+        </w:rPr>
+      </w:pPr>
+    </w:p>
+    <w:p>
+      <w:pPr>
+        <w:rPr>
+          <w:rFonts w:asciiTheme="minorHAnsi" w:hAnsiTheme="minorHAnsi"/>
+          <w:lang w:val="en-US"/>
+        </w:rPr>
+      </w:pPr>
+    </w:p>
+    <w:p>
+      <w:pPr>
+        <w:rPr>
+          <w:rFonts w:asciiTheme="minorHAnsi" w:hAnsiTheme="minorHAnsi"/>
+          <w:lang w:val="en-US"/>
+        </w:rPr>
+      </w:pPr>
+    </w:p>
+    <w:p>
+      <w:pPr>
+        <w:rPr>
+          <w:rFonts w:asciiTheme="minorHAnsi" w:hAnsiTheme="minorHAnsi"/>
+          <w:lang w:val="en-US"/>
+        </w:rPr>
+      </w:pPr>
+    </w:p>
+    <w:p>
+      <w:pPr>
+        <w:rPr>
+          <w:rFonts w:asciiTheme="minorHAnsi" w:hAnsiTheme="minorHAnsi"/>
+          <w:lang w:val="en-US"/>
+        </w:rPr>
+      </w:pPr>
+      <w:hyperlink r:id="rId17" w:history="1">
         <w:r>
           <w:rPr>
             <w:rStyle w:val="Hyperlink"/>
             <w:rFonts w:asciiTheme="minorHAnsi" w:hAnsiTheme="minorHAnsi"/>
             <w:lang w:val="en-US"/>
           </w:rPr>
-          <w:t>a</w:t>
-        </w:r>
-        <w:r>
-          <w:rPr>
-            <w:rStyle w:val="Hyperlink"/>
-            <w:rFonts w:asciiTheme="minorHAnsi" w:hAnsiTheme="minorHAnsi"/>
-            <w:lang w:val="en-US"/>
-          </w:rPr>
-          <w:t>shington.edu/courses/cse490h/08au/lectures/algorithms.pdf</w:t>
+          <w:t>http://courses.cs.washington.edu/courses/cse490h/08au/lectures/algorithms.pdf</w:t>
         </w:r>
       </w:hyperlink>
     </w:p>
@@ -920,7 +1416,7 @@
           <w:lang w:val="en-US"/>
         </w:rPr>
       </w:pPr>
-      <w:hyperlink r:id="rId15" w:tgtFrame="_blank" w:history="1">
+      <w:hyperlink r:id="rId18" w:tgtFrame="_blank" w:history="1">
         <w:r>
           <w:rPr>
             <w:rStyle w:val="Hyperlink"/>
@@ -942,7 +1438,7 @@
           <w:lang w:val="en-US"/>
         </w:rPr>
       </w:pPr>
-      <w:hyperlink r:id="rId16" w:history="1">
+      <w:hyperlink r:id="rId19" w:history="1">
         <w:r>
           <w:rPr>
             <w:rStyle w:val="Hyperlink"/>
@@ -960,7 +1456,7 @@
           <w:lang w:val="en-US"/>
         </w:rPr>
       </w:pPr>
-      <w:hyperlink r:id="rId17" w:history="1">
+      <w:hyperlink r:id="rId20" w:history="1">
         <w:r>
           <w:rPr>
             <w:rStyle w:val="Hyperlink"/>
@@ -978,7 +1474,7 @@
           <w:lang w:val="en-US"/>
         </w:rPr>
       </w:pPr>
-      <w:hyperlink r:id="rId18" w:history="1">
+      <w:hyperlink r:id="rId21" w:history="1">
         <w:r>
           <w:rPr>
             <w:rStyle w:val="Hyperlink"/>
@@ -1015,7 +1511,7 @@
 </file>
 
 <file path=word/numbering.xml><?xml version="1.0" encoding="utf-8"?>
-<w:numbering xmlns:wpc="http://schemas.microsoft.com/office/word/2010/wordprocessingCanvas" xmlns:mc="http://schemas.openxmlformats.org/markup-compatibility/2006" xmlns:o="urn:schemas-microsoft-com:office:office" xmlns:r="http://schemas.openxmlformats.org/officeDocument/2006/relationships" xmlns:m="http://schemas.openxmlformats.org/officeDocument/2006/math" xmlns:v="urn:schemas-microsoft-com:vml" xmlns:wp14="http://schemas.microsoft.com/office/word/2010/wordprocessingDrawing" xmlns:wp="http://schemas.openxmlformats.org/drawingml/2006/wordprocessingDrawing" xmlns:w10="urn:schemas-microsoft-com:office:word" xmlns:w="http://schemas.openxmlformats.org/wordprocessingml/2006/main" xmlns:w14="http://schemas.microsoft.com/office/word/2010/wordml" xmlns:wpg="http://schemas.microsoft.com/office/word/2010/wordprocessingGroup" xmlns:wpi="http://schemas.microsoft.com/office/word/2010/wordprocessingInk" xmlns:wne="http://schemas.microsoft.com/office/word/2006/wordml" xmlns:wps="http://schemas.microsoft.com/office/word/2010/wordprocessingShape" mc:Ignorable="w14 wp14">
+<w:numbering xmlns:wpc="http://schemas.microsoft.com/office/word/2010/wordprocessingCanvas" xmlns:mc="http://schemas.openxmlformats.org/markup-compatibility/2006" xmlns:o="urn:schemas-microsoft-com:office:office" xmlns:r="http://schemas.openxmlformats.org/officeDocument/2006/relationships" xmlns:m="http://schemas.openxmlformats.org/officeDocument/2006/math" xmlns:v="urn:schemas-microsoft-com:vml" xmlns:wp14="http://schemas.microsoft.com/office/word/2010/wordprocessingDrawing" xmlns:wp="http://schemas.openxmlformats.org/drawingml/2006/wordprocessingDrawing" xmlns:w10="urn:schemas-microsoft-com:office:word" xmlns:w="http://schemas.openxmlformats.org/wordprocessingml/2006/main" xmlns:w14="http://schemas.microsoft.com/office/word/2010/wordml" xmlns:w15="http://schemas.microsoft.com/office/word/2012/wordml" xmlns:wpg="http://schemas.microsoft.com/office/word/2010/wordprocessingGroup" xmlns:wpi="http://schemas.microsoft.com/office/word/2010/wordprocessingInk" xmlns:wne="http://schemas.microsoft.com/office/word/2006/wordml" xmlns:wps="http://schemas.microsoft.com/office/word/2010/wordprocessingShape" mc:Ignorable="w14 w15 wp14">
   <w:abstractNum w:abstractNumId="0">
     <w:nsid w:val="3D33010A"/>
     <w:multiLevelType w:val="multilevel"/>
@@ -1754,7 +2250,7 @@
 </file>
 
 <file path=word/styles.xml><?xml version="1.0" encoding="utf-8"?>
-<w:styles xmlns:mc="http://schemas.openxmlformats.org/markup-compatibility/2006" xmlns:r="http://schemas.openxmlformats.org/officeDocument/2006/relationships" xmlns:w="http://schemas.openxmlformats.org/wordprocessingml/2006/main" xmlns:w14="http://schemas.microsoft.com/office/word/2010/wordml" mc:Ignorable="w14">
+<w:styles xmlns:mc="http://schemas.openxmlformats.org/markup-compatibility/2006" xmlns:r="http://schemas.openxmlformats.org/officeDocument/2006/relationships" xmlns:w="http://schemas.openxmlformats.org/wordprocessingml/2006/main" xmlns:w14="http://schemas.microsoft.com/office/word/2010/wordml" xmlns:w15="http://schemas.microsoft.com/office/word/2012/wordml" mc:Ignorable="w14 w15">
   <w:docDefaults>
     <w:rPrDefault>
       <w:rPr>
@@ -1764,144 +2260,378 @@
     </w:rPrDefault>
     <w:pPrDefault/>
   </w:docDefaults>
-  <w:latentStyles w:defLockedState="0" w:defUIPriority="99" w:defSemiHidden="1" w:defUnhideWhenUsed="1" w:defQFormat="0" w:count="267">
-    <w:lsdException w:name="Normal" w:semiHidden="0" w:uiPriority="0" w:unhideWhenUsed="0" w:qFormat="1"/>
-    <w:lsdException w:name="heading 1" w:semiHidden="0" w:uiPriority="9" w:unhideWhenUsed="0" w:qFormat="1"/>
-    <w:lsdException w:name="heading 2" w:uiPriority="9" w:qFormat="1"/>
-    <w:lsdException w:name="heading 3" w:uiPriority="9" w:qFormat="1"/>
-    <w:lsdException w:name="heading 4" w:uiPriority="9" w:qFormat="1"/>
-    <w:lsdException w:name="heading 5" w:uiPriority="9" w:qFormat="1"/>
-    <w:lsdException w:name="heading 6" w:uiPriority="9" w:qFormat="1"/>
-    <w:lsdException w:name="heading 7" w:uiPriority="9" w:qFormat="1"/>
-    <w:lsdException w:name="heading 8" w:uiPriority="9" w:qFormat="1"/>
-    <w:lsdException w:name="heading 9" w:uiPriority="9" w:qFormat="1"/>
-    <w:lsdException w:name="toc 1" w:uiPriority="39"/>
-    <w:lsdException w:name="toc 2" w:uiPriority="39"/>
-    <w:lsdException w:name="toc 3" w:uiPriority="39"/>
-    <w:lsdException w:name="toc 4" w:uiPriority="39"/>
-    <w:lsdException w:name="toc 5" w:uiPriority="39"/>
-    <w:lsdException w:name="toc 6" w:uiPriority="39"/>
-    <w:lsdException w:name="toc 7" w:uiPriority="39"/>
-    <w:lsdException w:name="toc 8" w:uiPriority="39"/>
-    <w:lsdException w:name="toc 9" w:uiPriority="39"/>
-    <w:lsdException w:name="caption" w:uiPriority="0" w:qFormat="1"/>
-    <w:lsdException w:name="Title" w:semiHidden="0" w:uiPriority="10" w:unhideWhenUsed="0" w:qFormat="1"/>
-    <w:lsdException w:name="Default Paragraph Font" w:uiPriority="1"/>
-    <w:lsdException w:name="Subtitle" w:semiHidden="0" w:uiPriority="11" w:unhideWhenUsed="0" w:qFormat="1"/>
-    <w:lsdException w:name="Strong" w:semiHidden="0" w:uiPriority="22" w:unhideWhenUsed="0" w:qFormat="1"/>
-    <w:lsdException w:name="Emphasis" w:semiHidden="0" w:uiPriority="20" w:unhideWhenUsed="0" w:qFormat="1"/>
-    <w:lsdException w:name="Table Grid" w:semiHidden="0" w:uiPriority="59" w:unhideWhenUsed="0"/>
-    <w:lsdException w:name="Placeholder Text" w:unhideWhenUsed="0"/>
-    <w:lsdException w:name="No Spacing" w:semiHidden="0" w:uiPriority="1" w:unhideWhenUsed="0" w:qFormat="1"/>
-    <w:lsdException w:name="Light Shading" w:semiHidden="0" w:uiPriority="60" w:unhideWhenUsed="0"/>
-    <w:lsdException w:name="Light List" w:semiHidden="0" w:uiPriority="61" w:unhideWhenUsed="0"/>
-    <w:lsdException w:name="Light Grid" w:semiHidden="0" w:uiPriority="62" w:unhideWhenUsed="0"/>
-    <w:lsdException w:name="Medium Shading 1" w:semiHidden="0" w:uiPriority="63" w:unhideWhenUsed="0"/>
-    <w:lsdException w:name="Medium Shading 2" w:semiHidden="0" w:uiPriority="64" w:unhideWhenUsed="0"/>
-    <w:lsdException w:name="Medium List 1" w:semiHidden="0" w:uiPriority="65" w:unhideWhenUsed="0"/>
-    <w:lsdException w:name="Medium List 2" w:semiHidden="0" w:uiPriority="66" w:unhideWhenUsed="0"/>
-    <w:lsdException w:name="Medium Grid 1" w:semiHidden="0" w:uiPriority="67" w:unhideWhenUsed="0"/>
-    <w:lsdException w:name="Medium Grid 2" w:semiHidden="0" w:uiPriority="68" w:unhideWhenUsed="0"/>
-    <w:lsdException w:name="Medium Grid 3" w:semiHidden="0" w:uiPriority="69" w:unhideWhenUsed="0"/>
-    <w:lsdException w:name="Dark List" w:semiHidden="0" w:uiPriority="70" w:unhideWhenUsed="0"/>
-    <w:lsdException w:name="Colorful Shading" w:semiHidden="0" w:uiPriority="71" w:unhideWhenUsed="0"/>
-    <w:lsdException w:name="Colorful List" w:semiHidden="0" w:uiPriority="72" w:unhideWhenUsed="0"/>
-    <w:lsdException w:name="Colorful Grid" w:semiHidden="0" w:uiPriority="73" w:unhideWhenUsed="0"/>
-    <w:lsdException w:name="Light Shading Accent 1" w:semiHidden="0" w:uiPriority="60" w:unhideWhenUsed="0"/>
-    <w:lsdException w:name="Light List Accent 1" w:semiHidden="0" w:uiPriority="61" w:unhideWhenUsed="0"/>
-    <w:lsdException w:name="Light Grid Accent 1" w:semiHidden="0" w:uiPriority="62" w:unhideWhenUsed="0"/>
-    <w:lsdException w:name="Medium Shading 1 Accent 1" w:semiHidden="0" w:uiPriority="63" w:unhideWhenUsed="0"/>
-    <w:lsdException w:name="Medium Shading 2 Accent 1" w:semiHidden="0" w:uiPriority="64" w:unhideWhenUsed="0"/>
-    <w:lsdException w:name="Medium List 1 Accent 1" w:semiHidden="0" w:uiPriority="65" w:unhideWhenUsed="0"/>
-    <w:lsdException w:name="Revision" w:unhideWhenUsed="0"/>
-    <w:lsdException w:name="List Paragraph" w:semiHidden="0" w:uiPriority="34" w:unhideWhenUsed="0" w:qFormat="1"/>
-    <w:lsdException w:name="Quote" w:semiHidden="0" w:uiPriority="29" w:unhideWhenUsed="0" w:qFormat="1"/>
-    <w:lsdException w:name="Intense Quote" w:semiHidden="0" w:uiPriority="30" w:unhideWhenUsed="0" w:qFormat="1"/>
-    <w:lsdException w:name="Medium List 2 Accent 1" w:semiHidden="0" w:uiPriority="66" w:unhideWhenUsed="0"/>
-    <w:lsdException w:name="Medium Grid 1 Accent 1" w:semiHidden="0" w:uiPriority="67" w:unhideWhenUsed="0"/>
-    <w:lsdException w:name="Medium Grid 2 Accent 1" w:semiHidden="0" w:uiPriority="68" w:unhideWhenUsed="0"/>
-    <w:lsdException w:name="Medium Grid 3 Accent 1" w:semiHidden="0" w:uiPriority="69" w:unhideWhenUsed="0"/>
-    <w:lsdException w:name="Dark List Accent 1" w:semiHidden="0" w:uiPriority="70" w:unhideWhenUsed="0"/>
-    <w:lsdException w:name="Colorful Shading Accent 1" w:semiHidden="0" w:uiPriority="71" w:unhideWhenUsed="0"/>
-    <w:lsdException w:name="Colorful List Accent 1" w:semiHidden="0" w:uiPriority="72" w:unhideWhenUsed="0"/>
-    <w:lsdException w:name="Colorful Grid Accent 1" w:semiHidden="0" w:uiPriority="73" w:unhideWhenUsed="0"/>
-    <w:lsdException w:name="Light Shading Accent 2" w:semiHidden="0" w:uiPriority="60" w:unhideWhenUsed="0"/>
-    <w:lsdException w:name="Light List Accent 2" w:semiHidden="0" w:uiPriority="61" w:unhideWhenUsed="0"/>
-    <w:lsdException w:name="Light Grid Accent 2" w:semiHidden="0" w:uiPriority="62" w:unhideWhenUsed="0"/>
-    <w:lsdException w:name="Medium Shading 1 Accent 2" w:semiHidden="0" w:uiPriority="63" w:unhideWhenUsed="0"/>
-    <w:lsdException w:name="Medium Shading 2 Accent 2" w:semiHidden="0" w:uiPriority="64" w:unhideWhenUsed="0"/>
-    <w:lsdException w:name="Medium List 1 Accent 2" w:semiHidden="0" w:uiPriority="65" w:unhideWhenUsed="0"/>
-    <w:lsdException w:name="Medium List 2 Accent 2" w:semiHidden="0" w:uiPriority="66" w:unhideWhenUsed="0"/>
-    <w:lsdException w:name="Medium Grid 1 Accent 2" w:semiHidden="0" w:uiPriority="67" w:unhideWhenUsed="0"/>
-    <w:lsdException w:name="Medium Grid 2 Accent 2" w:semiHidden="0" w:uiPriority="68" w:unhideWhenUsed="0"/>
-    <w:lsdException w:name="Medium Grid 3 Accent 2" w:semiHidden="0" w:uiPriority="69" w:unhideWhenUsed="0"/>
-    <w:lsdException w:name="Dark List Accent 2" w:semiHidden="0" w:uiPriority="70" w:unhideWhenUsed="0"/>
-    <w:lsdException w:name="Colorful Shading Accent 2" w:semiHidden="0" w:uiPriority="71" w:unhideWhenUsed="0"/>
-    <w:lsdException w:name="Colorful List Accent 2" w:semiHidden="0" w:uiPriority="72" w:unhideWhenUsed="0"/>
-    <w:lsdException w:name="Colorful Grid Accent 2" w:semiHidden="0" w:uiPriority="73" w:unhideWhenUsed="0"/>
-    <w:lsdException w:name="Light Shading Accent 3" w:semiHidden="0" w:uiPriority="60" w:unhideWhenUsed="0"/>
-    <w:lsdException w:name="Light List Accent 3" w:semiHidden="0" w:uiPriority="61" w:unhideWhenUsed="0"/>
-    <w:lsdException w:name="Light Grid Accent 3" w:semiHidden="0" w:uiPriority="62" w:unhideWhenUsed="0"/>
-    <w:lsdException w:name="Medium Shading 1 Accent 3" w:semiHidden="0" w:uiPriority="63" w:unhideWhenUsed="0"/>
-    <w:lsdException w:name="Medium Shading 2 Accent 3" w:semiHidden="0" w:uiPriority="64" w:unhideWhenUsed="0"/>
-    <w:lsdException w:name="Medium List 1 Accent 3" w:semiHidden="0" w:uiPriority="65" w:unhideWhenUsed="0"/>
-    <w:lsdException w:name="Medium List 2 Accent 3" w:semiHidden="0" w:uiPriority="66" w:unhideWhenUsed="0"/>
-    <w:lsdException w:name="Medium Grid 1 Accent 3" w:semiHidden="0" w:uiPriority="67" w:unhideWhenUsed="0"/>
-    <w:lsdException w:name="Medium Grid 2 Accent 3" w:semiHidden="0" w:uiPriority="68" w:unhideWhenUsed="0"/>
-    <w:lsdException w:name="Medium Grid 3 Accent 3" w:semiHidden="0" w:uiPriority="69" w:unhideWhenUsed="0"/>
-    <w:lsdException w:name="Dark List Accent 3" w:semiHidden="0" w:uiPriority="70" w:unhideWhenUsed="0"/>
-    <w:lsdException w:name="Colorful Shading Accent 3" w:semiHidden="0" w:uiPriority="71" w:unhideWhenUsed="0"/>
-    <w:lsdException w:name="Colorful List Accent 3" w:semiHidden="0" w:uiPriority="72" w:unhideWhenUsed="0"/>
-    <w:lsdException w:name="Colorful Grid Accent 3" w:semiHidden="0" w:uiPriority="73" w:unhideWhenUsed="0"/>
-    <w:lsdException w:name="Light Shading Accent 4" w:semiHidden="0" w:uiPriority="60" w:unhideWhenUsed="0"/>
-    <w:lsdException w:name="Light List Accent 4" w:semiHidden="0" w:uiPriority="61" w:unhideWhenUsed="0"/>
-    <w:lsdException w:name="Light Grid Accent 4" w:semiHidden="0" w:uiPriority="62" w:unhideWhenUsed="0"/>
-    <w:lsdException w:name="Medium Shading 1 Accent 4" w:semiHidden="0" w:uiPriority="63" w:unhideWhenUsed="0"/>
-    <w:lsdException w:name="Medium Shading 2 Accent 4" w:semiHidden="0" w:uiPriority="64" w:unhideWhenUsed="0"/>
-    <w:lsdException w:name="Medium List 1 Accent 4" w:semiHidden="0" w:uiPriority="65" w:unhideWhenUsed="0"/>
-    <w:lsdException w:name="Medium List 2 Accent 4" w:semiHidden="0" w:uiPriority="66" w:unhideWhenUsed="0"/>
-    <w:lsdException w:name="Medium Grid 1 Accent 4" w:semiHidden="0" w:uiPriority="67" w:unhideWhenUsed="0"/>
-    <w:lsdException w:name="Medium Grid 2 Accent 4" w:semiHidden="0" w:uiPriority="68" w:unhideWhenUsed="0"/>
-    <w:lsdException w:name="Medium Grid 3 Accent 4" w:semiHidden="0" w:uiPriority="69" w:unhideWhenUsed="0"/>
-    <w:lsdException w:name="Dark List Accent 4" w:semiHidden="0" w:uiPriority="70" w:unhideWhenUsed="0"/>
-    <w:lsdException w:name="Colorful Shading Accent 4" w:semiHidden="0" w:uiPriority="71" w:unhideWhenUsed="0"/>
-    <w:lsdException w:name="Colorful List Accent 4" w:semiHidden="0" w:uiPriority="72" w:unhideWhenUsed="0"/>
-    <w:lsdException w:name="Colorful Grid Accent 4" w:semiHidden="0" w:uiPriority="73" w:unhideWhenUsed="0"/>
-    <w:lsdException w:name="Light Shading Accent 5" w:semiHidden="0" w:uiPriority="60" w:unhideWhenUsed="0"/>
-    <w:lsdException w:name="Light List Accent 5" w:semiHidden="0" w:uiPriority="61" w:unhideWhenUsed="0"/>
-    <w:lsdException w:name="Light Grid Accent 5" w:semiHidden="0" w:uiPriority="62" w:unhideWhenUsed="0"/>
-    <w:lsdException w:name="Medium Shading 1 Accent 5" w:semiHidden="0" w:uiPriority="63" w:unhideWhenUsed="0"/>
-    <w:lsdException w:name="Medium Shading 2 Accent 5" w:semiHidden="0" w:uiPriority="64" w:unhideWhenUsed="0"/>
-    <w:lsdException w:name="Medium List 1 Accent 5" w:semiHidden="0" w:uiPriority="65" w:unhideWhenUsed="0"/>
-    <w:lsdException w:name="Medium List 2 Accent 5" w:semiHidden="0" w:uiPriority="66" w:unhideWhenUsed="0"/>
-    <w:lsdException w:name="Medium Grid 1 Accent 5" w:semiHidden="0" w:uiPriority="67" w:unhideWhenUsed="0"/>
-    <w:lsdException w:name="Medium Grid 2 Accent 5" w:semiHidden="0" w:uiPriority="68" w:unhideWhenUsed="0"/>
-    <w:lsdException w:name="Medium Grid 3 Accent 5" w:semiHidden="0" w:uiPriority="69" w:unhideWhenUsed="0"/>
-    <w:lsdException w:name="Dark List Accent 5" w:semiHidden="0" w:uiPriority="70" w:unhideWhenUsed="0"/>
-    <w:lsdException w:name="Colorful Shading Accent 5" w:semiHidden="0" w:uiPriority="71" w:unhideWhenUsed="0"/>
-    <w:lsdException w:name="Colorful List Accent 5" w:semiHidden="0" w:uiPriority="72" w:unhideWhenUsed="0"/>
-    <w:lsdException w:name="Colorful Grid Accent 5" w:semiHidden="0" w:uiPriority="73" w:unhideWhenUsed="0"/>
-    <w:lsdException w:name="Light Shading Accent 6" w:semiHidden="0" w:uiPriority="60" w:unhideWhenUsed="0"/>
-    <w:lsdException w:name="Light List Accent 6" w:semiHidden="0" w:uiPriority="61" w:unhideWhenUsed="0"/>
-    <w:lsdException w:name="Light Grid Accent 6" w:semiHidden="0" w:uiPriority="62" w:unhideWhenUsed="0"/>
-    <w:lsdException w:name="Medium Shading 1 Accent 6" w:semiHidden="0" w:uiPriority="63" w:unhideWhenUsed="0"/>
-    <w:lsdException w:name="Medium Shading 2 Accent 6" w:semiHidden="0" w:uiPriority="64" w:unhideWhenUsed="0"/>
-    <w:lsdException w:name="Medium List 1 Accent 6" w:semiHidden="0" w:uiPriority="65" w:unhideWhenUsed="0"/>
-    <w:lsdException w:name="Medium List 2 Accent 6" w:semiHidden="0" w:uiPriority="66" w:unhideWhenUsed="0"/>
-    <w:lsdException w:name="Medium Grid 1 Accent 6" w:semiHidden="0" w:uiPriority="67" w:unhideWhenUsed="0"/>
-    <w:lsdException w:name="Medium Grid 2 Accent 6" w:semiHidden="0" w:uiPriority="68" w:unhideWhenUsed="0"/>
-    <w:lsdException w:name="Medium Grid 3 Accent 6" w:semiHidden="0" w:uiPriority="69" w:unhideWhenUsed="0"/>
-    <w:lsdException w:name="Dark List Accent 6" w:semiHidden="0" w:uiPriority="70" w:unhideWhenUsed="0"/>
-    <w:lsdException w:name="Colorful Shading Accent 6" w:semiHidden="0" w:uiPriority="71" w:unhideWhenUsed="0"/>
-    <w:lsdException w:name="Colorful List Accent 6" w:semiHidden="0" w:uiPriority="72" w:unhideWhenUsed="0"/>
-    <w:lsdException w:name="Colorful Grid Accent 6" w:semiHidden="0" w:uiPriority="73" w:unhideWhenUsed="0"/>
-    <w:lsdException w:name="Subtle Emphasis" w:semiHidden="0" w:uiPriority="19" w:unhideWhenUsed="0" w:qFormat="1"/>
-    <w:lsdException w:name="Intense Emphasis" w:semiHidden="0" w:uiPriority="21" w:unhideWhenUsed="0" w:qFormat="1"/>
-    <w:lsdException w:name="Subtle Reference" w:semiHidden="0" w:uiPriority="31" w:unhideWhenUsed="0" w:qFormat="1"/>
-    <w:lsdException w:name="Intense Reference" w:semiHidden="0" w:uiPriority="32" w:unhideWhenUsed="0" w:qFormat="1"/>
-    <w:lsdException w:name="Book Title" w:semiHidden="0" w:uiPriority="33" w:unhideWhenUsed="0" w:qFormat="1"/>
-    <w:lsdException w:name="Bibliography" w:uiPriority="37"/>
-    <w:lsdException w:name="TOC Heading" w:uiPriority="39" w:qFormat="1"/>
+  <w:latentStyles w:defLockedState="0" w:defUIPriority="99" w:defSemiHidden="0" w:defUnhideWhenUsed="0" w:defQFormat="0" w:count="371">
+    <w:lsdException w:name="Normal" w:uiPriority="0" w:qFormat="1"/>
+    <w:lsdException w:name="heading 1" w:uiPriority="9" w:qFormat="1"/>
+    <w:lsdException w:name="heading 2" w:semiHidden="1" w:uiPriority="9" w:unhideWhenUsed="1" w:qFormat="1"/>
+    <w:lsdException w:name="heading 3" w:semiHidden="1" w:uiPriority="9" w:unhideWhenUsed="1" w:qFormat="1"/>
+    <w:lsdException w:name="heading 4" w:semiHidden="1" w:uiPriority="9" w:unhideWhenUsed="1" w:qFormat="1"/>
+    <w:lsdException w:name="heading 5" w:semiHidden="1" w:uiPriority="9" w:unhideWhenUsed="1" w:qFormat="1"/>
+    <w:lsdException w:name="heading 6" w:semiHidden="1" w:uiPriority="9" w:unhideWhenUsed="1" w:qFormat="1"/>
+    <w:lsdException w:name="heading 7" w:semiHidden="1" w:uiPriority="9" w:unhideWhenUsed="1" w:qFormat="1"/>
+    <w:lsdException w:name="heading 8" w:semiHidden="1" w:uiPriority="9" w:unhideWhenUsed="1" w:qFormat="1"/>
+    <w:lsdException w:name="heading 9" w:semiHidden="1" w:uiPriority="9" w:unhideWhenUsed="1" w:qFormat="1"/>
+    <w:lsdException w:name="index 1" w:semiHidden="1" w:unhideWhenUsed="1"/>
+    <w:lsdException w:name="index 2" w:semiHidden="1" w:unhideWhenUsed="1"/>
+    <w:lsdException w:name="index 3" w:semiHidden="1" w:unhideWhenUsed="1"/>
+    <w:lsdException w:name="index 4" w:semiHidden="1" w:unhideWhenUsed="1"/>
+    <w:lsdException w:name="index 5" w:semiHidden="1" w:unhideWhenUsed="1"/>
+    <w:lsdException w:name="index 6" w:semiHidden="1" w:unhideWhenUsed="1"/>
+    <w:lsdException w:name="index 7" w:semiHidden="1" w:unhideWhenUsed="1"/>
+    <w:lsdException w:name="index 8" w:semiHidden="1" w:unhideWhenUsed="1"/>
+    <w:lsdException w:name="index 9" w:semiHidden="1" w:unhideWhenUsed="1"/>
+    <w:lsdException w:name="toc 1" w:semiHidden="1" w:uiPriority="39" w:unhideWhenUsed="1"/>
+    <w:lsdException w:name="toc 2" w:semiHidden="1" w:uiPriority="39" w:unhideWhenUsed="1"/>
+    <w:lsdException w:name="toc 3" w:semiHidden="1" w:uiPriority="39" w:unhideWhenUsed="1"/>
+    <w:lsdException w:name="toc 4" w:semiHidden="1" w:uiPriority="39" w:unhideWhenUsed="1"/>
+    <w:lsdException w:name="toc 5" w:semiHidden="1" w:uiPriority="39" w:unhideWhenUsed="1"/>
+    <w:lsdException w:name="toc 6" w:semiHidden="1" w:uiPriority="39" w:unhideWhenUsed="1"/>
+    <w:lsdException w:name="toc 7" w:semiHidden="1" w:uiPriority="39" w:unhideWhenUsed="1"/>
+    <w:lsdException w:name="toc 8" w:semiHidden="1" w:uiPriority="39" w:unhideWhenUsed="1"/>
+    <w:lsdException w:name="toc 9" w:semiHidden="1" w:uiPriority="39" w:unhideWhenUsed="1"/>
+    <w:lsdException w:name="Normal Indent" w:semiHidden="1" w:unhideWhenUsed="1"/>
+    <w:lsdException w:name="footnote text" w:semiHidden="1" w:unhideWhenUsed="1"/>
+    <w:lsdException w:name="annotation text" w:semiHidden="1" w:unhideWhenUsed="1"/>
+    <w:lsdException w:name="header" w:semiHidden="1" w:unhideWhenUsed="1"/>
+    <w:lsdException w:name="footer" w:semiHidden="1" w:unhideWhenUsed="1"/>
+    <w:lsdException w:name="index heading" w:semiHidden="1" w:unhideWhenUsed="1"/>
+    <w:lsdException w:name="caption" w:semiHidden="1" w:uiPriority="0" w:unhideWhenUsed="1" w:qFormat="1"/>
+    <w:lsdException w:name="table of figures" w:semiHidden="1" w:unhideWhenUsed="1"/>
+    <w:lsdException w:name="envelope address" w:semiHidden="1" w:unhideWhenUsed="1"/>
+    <w:lsdException w:name="envelope return" w:semiHidden="1" w:unhideWhenUsed="1"/>
+    <w:lsdException w:name="footnote reference" w:semiHidden="1" w:unhideWhenUsed="1"/>
+    <w:lsdException w:name="annotation reference" w:semiHidden="1" w:unhideWhenUsed="1"/>
+    <w:lsdException w:name="line number" w:semiHidden="1" w:unhideWhenUsed="1"/>
+    <w:lsdException w:name="page number" w:semiHidden="1" w:unhideWhenUsed="1"/>
+    <w:lsdException w:name="endnote reference" w:semiHidden="1" w:unhideWhenUsed="1"/>
+    <w:lsdException w:name="endnote text" w:semiHidden="1" w:unhideWhenUsed="1"/>
+    <w:lsdException w:name="table of authorities" w:semiHidden="1" w:unhideWhenUsed="1"/>
+    <w:lsdException w:name="macro" w:semiHidden="1" w:unhideWhenUsed="1"/>
+    <w:lsdException w:name="toa heading" w:semiHidden="1" w:unhideWhenUsed="1"/>
+    <w:lsdException w:name="List" w:semiHidden="1" w:unhideWhenUsed="1"/>
+    <w:lsdException w:name="List Bullet" w:semiHidden="1" w:unhideWhenUsed="1"/>
+    <w:lsdException w:name="List Number" w:semiHidden="1" w:unhideWhenUsed="1"/>
+    <w:lsdException w:name="List 2" w:semiHidden="1" w:unhideWhenUsed="1"/>
+    <w:lsdException w:name="List 3" w:semiHidden="1" w:unhideWhenUsed="1"/>
+    <w:lsdException w:name="List 4" w:semiHidden="1" w:unhideWhenUsed="1"/>
+    <w:lsdException w:name="List 5" w:semiHidden="1" w:unhideWhenUsed="1"/>
+    <w:lsdException w:name="List Bullet 2" w:semiHidden="1" w:unhideWhenUsed="1"/>
+    <w:lsdException w:name="List Bullet 3" w:semiHidden="1" w:unhideWhenUsed="1"/>
+    <w:lsdException w:name="List Bullet 4" w:semiHidden="1" w:unhideWhenUsed="1"/>
+    <w:lsdException w:name="List Bullet 5" w:semiHidden="1" w:unhideWhenUsed="1"/>
+    <w:lsdException w:name="List Number 2" w:semiHidden="1" w:unhideWhenUsed="1"/>
+    <w:lsdException w:name="List Number 3" w:semiHidden="1" w:unhideWhenUsed="1"/>
+    <w:lsdException w:name="List Number 4" w:semiHidden="1" w:unhideWhenUsed="1"/>
+    <w:lsdException w:name="List Number 5" w:semiHidden="1" w:unhideWhenUsed="1"/>
+    <w:lsdException w:name="Title" w:uiPriority="10" w:qFormat="1"/>
+    <w:lsdException w:name="Closing" w:semiHidden="1" w:unhideWhenUsed="1"/>
+    <w:lsdException w:name="Signature" w:semiHidden="1" w:unhideWhenUsed="1"/>
+    <w:lsdException w:name="Default Paragraph Font" w:semiHidden="1" w:uiPriority="1" w:unhideWhenUsed="1"/>
+    <w:lsdException w:name="Body Text" w:semiHidden="1" w:unhideWhenUsed="1"/>
+    <w:lsdException w:name="Body Text Indent" w:semiHidden="1" w:unhideWhenUsed="1"/>
+    <w:lsdException w:name="List Continue" w:semiHidden="1" w:unhideWhenUsed="1"/>
+    <w:lsdException w:name="List Continue 2" w:semiHidden="1" w:unhideWhenUsed="1"/>
+    <w:lsdException w:name="List Continue 3" w:semiHidden="1" w:unhideWhenUsed="1"/>
+    <w:lsdException w:name="List Continue 4" w:semiHidden="1" w:unhideWhenUsed="1"/>
+    <w:lsdException w:name="List Continue 5" w:semiHidden="1" w:unhideWhenUsed="1"/>
+    <w:lsdException w:name="Message Header" w:semiHidden="1" w:unhideWhenUsed="1"/>
+    <w:lsdException w:name="Subtitle" w:uiPriority="11" w:qFormat="1"/>
+    <w:lsdException w:name="Salutation" w:semiHidden="1" w:unhideWhenUsed="1"/>
+    <w:lsdException w:name="Date" w:semiHidden="1" w:unhideWhenUsed="1"/>
+    <w:lsdException w:name="Body Text First Indent" w:semiHidden="1" w:unhideWhenUsed="1"/>
+    <w:lsdException w:name="Body Text First Indent 2" w:semiHidden="1" w:unhideWhenUsed="1"/>
+    <w:lsdException w:name="Note Heading" w:semiHidden="1" w:unhideWhenUsed="1"/>
+    <w:lsdException w:name="Body Text 2" w:semiHidden="1" w:unhideWhenUsed="1"/>
+    <w:lsdException w:name="Body Text 3" w:semiHidden="1" w:unhideWhenUsed="1"/>
+    <w:lsdException w:name="Body Text Indent 2" w:semiHidden="1" w:unhideWhenUsed="1"/>
+    <w:lsdException w:name="Body Text Indent 3" w:semiHidden="1" w:unhideWhenUsed="1"/>
+    <w:lsdException w:name="Block Text" w:semiHidden="1" w:unhideWhenUsed="1"/>
+    <w:lsdException w:name="Hyperlink" w:semiHidden="1" w:unhideWhenUsed="1"/>
+    <w:lsdException w:name="FollowedHyperlink" w:semiHidden="1" w:unhideWhenUsed="1"/>
+    <w:lsdException w:name="Strong" w:uiPriority="22" w:qFormat="1"/>
+    <w:lsdException w:name="Emphasis" w:uiPriority="20" w:qFormat="1"/>
+    <w:lsdException w:name="Document Map" w:semiHidden="1" w:unhideWhenUsed="1"/>
+    <w:lsdException w:name="Plain Text" w:semiHidden="1" w:unhideWhenUsed="1"/>
+    <w:lsdException w:name="E-mail Signature" w:semiHidden="1" w:unhideWhenUsed="1"/>
+    <w:lsdException w:name="HTML Top of Form" w:semiHidden="1" w:unhideWhenUsed="1"/>
+    <w:lsdException w:name="HTML Bottom of Form" w:semiHidden="1" w:unhideWhenUsed="1"/>
+    <w:lsdException w:name="Normal (Web)" w:semiHidden="1" w:unhideWhenUsed="1"/>
+    <w:lsdException w:name="HTML Acronym" w:semiHidden="1" w:unhideWhenUsed="1"/>
+    <w:lsdException w:name="HTML Address" w:semiHidden="1" w:unhideWhenUsed="1"/>
+    <w:lsdException w:name="HTML Cite" w:semiHidden="1" w:unhideWhenUsed="1"/>
+    <w:lsdException w:name="HTML Code" w:semiHidden="1" w:unhideWhenUsed="1"/>
+    <w:lsdException w:name="HTML Definition" w:semiHidden="1" w:unhideWhenUsed="1"/>
+    <w:lsdException w:name="HTML Keyboard" w:semiHidden="1" w:unhideWhenUsed="1"/>
+    <w:lsdException w:name="HTML Preformatted" w:semiHidden="1" w:unhideWhenUsed="1"/>
+    <w:lsdException w:name="HTML Sample" w:semiHidden="1" w:unhideWhenUsed="1"/>
+    <w:lsdException w:name="HTML Typewriter" w:semiHidden="1" w:unhideWhenUsed="1"/>
+    <w:lsdException w:name="HTML Variable" w:semiHidden="1" w:unhideWhenUsed="1"/>
+    <w:lsdException w:name="Normal Table" w:semiHidden="1" w:unhideWhenUsed="1"/>
+    <w:lsdException w:name="annotation subject" w:semiHidden="1" w:unhideWhenUsed="1"/>
+    <w:lsdException w:name="No List" w:semiHidden="1" w:unhideWhenUsed="1"/>
+    <w:lsdException w:name="Outline List 1" w:semiHidden="1" w:unhideWhenUsed="1"/>
+    <w:lsdException w:name="Outline List 2" w:semiHidden="1" w:unhideWhenUsed="1"/>
+    <w:lsdException w:name="Outline List 3" w:semiHidden="1" w:unhideWhenUsed="1"/>
+    <w:lsdException w:name="Table Simple 1" w:semiHidden="1" w:unhideWhenUsed="1"/>
+    <w:lsdException w:name="Table Simple 2" w:semiHidden="1" w:unhideWhenUsed="1"/>
+    <w:lsdException w:name="Table Simple 3" w:semiHidden="1" w:unhideWhenUsed="1"/>
+    <w:lsdException w:name="Table Classic 1" w:semiHidden="1" w:unhideWhenUsed="1"/>
+    <w:lsdException w:name="Table Classic 2" w:semiHidden="1" w:unhideWhenUsed="1"/>
+    <w:lsdException w:name="Table Classic 3" w:semiHidden="1" w:unhideWhenUsed="1"/>
+    <w:lsdException w:name="Table Classic 4" w:semiHidden="1" w:unhideWhenUsed="1"/>
+    <w:lsdException w:name="Table Colorful 1" w:semiHidden="1" w:unhideWhenUsed="1"/>
+    <w:lsdException w:name="Table Colorful 2" w:semiHidden="1" w:unhideWhenUsed="1"/>
+    <w:lsdException w:name="Table Colorful 3" w:semiHidden="1" w:unhideWhenUsed="1"/>
+    <w:lsdException w:name="Table Columns 1" w:semiHidden="1" w:unhideWhenUsed="1"/>
+    <w:lsdException w:name="Table Columns 2" w:semiHidden="1" w:unhideWhenUsed="1"/>
+    <w:lsdException w:name="Table Columns 3" w:semiHidden="1" w:unhideWhenUsed="1"/>
+    <w:lsdException w:name="Table Columns 4" w:semiHidden="1" w:unhideWhenUsed="1"/>
+    <w:lsdException w:name="Table Columns 5" w:semiHidden="1" w:unhideWhenUsed="1"/>
+    <w:lsdException w:name="Table Grid 1" w:semiHidden="1" w:unhideWhenUsed="1"/>
+    <w:lsdException w:name="Table Grid 2" w:semiHidden="1" w:unhideWhenUsed="1"/>
+    <w:lsdException w:name="Table Grid 3" w:semiHidden="1" w:unhideWhenUsed="1"/>
+    <w:lsdException w:name="Table Grid 4" w:semiHidden="1" w:unhideWhenUsed="1"/>
+    <w:lsdException w:name="Table Grid 5" w:semiHidden="1" w:unhideWhenUsed="1"/>
+    <w:lsdException w:name="Table Grid 6" w:semiHidden="1" w:unhideWhenUsed="1"/>
+    <w:lsdException w:name="Table Grid 7" w:semiHidden="1" w:unhideWhenUsed="1"/>
+    <w:lsdException w:name="Table Grid 8" w:semiHidden="1" w:unhideWhenUsed="1"/>
+    <w:lsdException w:name="Table List 1" w:semiHidden="1" w:unhideWhenUsed="1"/>
+    <w:lsdException w:name="Table List 2" w:semiHidden="1" w:unhideWhenUsed="1"/>
+    <w:lsdException w:name="Table List 3" w:semiHidden="1" w:unhideWhenUsed="1"/>
+    <w:lsdException w:name="Table List 4" w:semiHidden="1" w:unhideWhenUsed="1"/>
+    <w:lsdException w:name="Table List 5" w:semiHidden="1" w:unhideWhenUsed="1"/>
+    <w:lsdException w:name="Table List 6" w:semiHidden="1" w:unhideWhenUsed="1"/>
+    <w:lsdException w:name="Table List 7" w:semiHidden="1" w:unhideWhenUsed="1"/>
+    <w:lsdException w:name="Table List 8" w:semiHidden="1" w:unhideWhenUsed="1"/>
+    <w:lsdException w:name="Table 3D effects 1" w:semiHidden="1" w:unhideWhenUsed="1"/>
+    <w:lsdException w:name="Table 3D effects 2" w:semiHidden="1" w:unhideWhenUsed="1"/>
+    <w:lsdException w:name="Table 3D effects 3" w:semiHidden="1" w:unhideWhenUsed="1"/>
+    <w:lsdException w:name="Table Contemporary" w:semiHidden="1" w:unhideWhenUsed="1"/>
+    <w:lsdException w:name="Table Elegant" w:semiHidden="1" w:unhideWhenUsed="1"/>
+    <w:lsdException w:name="Table Professional" w:semiHidden="1" w:unhideWhenUsed="1"/>
+    <w:lsdException w:name="Table Subtle 1" w:semiHidden="1" w:unhideWhenUsed="1"/>
+    <w:lsdException w:name="Table Subtle 2" w:semiHidden="1" w:unhideWhenUsed="1"/>
+    <w:lsdException w:name="Table Web 1" w:semiHidden="1" w:unhideWhenUsed="1"/>
+    <w:lsdException w:name="Table Web 2" w:semiHidden="1" w:unhideWhenUsed="1"/>
+    <w:lsdException w:name="Table Web 3" w:semiHidden="1" w:unhideWhenUsed="1"/>
+    <w:lsdException w:name="Balloon Text" w:semiHidden="1" w:unhideWhenUsed="1"/>
+    <w:lsdException w:name="Table Grid" w:uiPriority="59"/>
+    <w:lsdException w:name="Table Theme" w:semiHidden="1" w:unhideWhenUsed="1"/>
+    <w:lsdException w:name="Placeholder Text" w:semiHidden="1"/>
+    <w:lsdException w:name="No Spacing" w:uiPriority="1" w:qFormat="1"/>
+    <w:lsdException w:name="Light Shading" w:uiPriority="60"/>
+    <w:lsdException w:name="Light List" w:uiPriority="61"/>
+    <w:lsdException w:name="Light Grid" w:uiPriority="62"/>
+    <w:lsdException w:name="Medium Shading 1" w:uiPriority="63"/>
+    <w:lsdException w:name="Medium Shading 2" w:uiPriority="64"/>
+    <w:lsdException w:name="Medium List 1" w:uiPriority="65"/>
+    <w:lsdException w:name="Medium List 2" w:uiPriority="66"/>
+    <w:lsdException w:name="Medium Grid 1" w:uiPriority="67"/>
+    <w:lsdException w:name="Medium Grid 2" w:uiPriority="68"/>
+    <w:lsdException w:name="Medium Grid 3" w:uiPriority="69"/>
+    <w:lsdException w:name="Dark List" w:uiPriority="70"/>
+    <w:lsdException w:name="Colorful Shading" w:uiPriority="71"/>
+    <w:lsdException w:name="Colorful List" w:uiPriority="72"/>
+    <w:lsdException w:name="Colorful Grid" w:uiPriority="73"/>
+    <w:lsdException w:name="Light Shading Accent 1" w:uiPriority="60"/>
+    <w:lsdException w:name="Light List Accent 1" w:uiPriority="61"/>
+    <w:lsdException w:name="Light Grid Accent 1" w:uiPriority="62"/>
+    <w:lsdException w:name="Medium Shading 1 Accent 1" w:uiPriority="63"/>
+    <w:lsdException w:name="Medium Shading 2 Accent 1" w:uiPriority="64"/>
+    <w:lsdException w:name="Medium List 1 Accent 1" w:uiPriority="65"/>
+    <w:lsdException w:name="Revision" w:semiHidden="1"/>
+    <w:lsdException w:name="List Paragraph" w:uiPriority="34" w:qFormat="1"/>
+    <w:lsdException w:name="Quote" w:uiPriority="29" w:qFormat="1"/>
+    <w:lsdException w:name="Intense Quote" w:uiPriority="30" w:qFormat="1"/>
+    <w:lsdException w:name="Medium List 2 Accent 1" w:uiPriority="66"/>
+    <w:lsdException w:name="Medium Grid 1 Accent 1" w:uiPriority="67"/>
+    <w:lsdException w:name="Medium Grid 2 Accent 1" w:uiPriority="68"/>
+    <w:lsdException w:name="Medium Grid 3 Accent 1" w:uiPriority="69"/>
+    <w:lsdException w:name="Dark List Accent 1" w:uiPriority="70"/>
+    <w:lsdException w:name="Colorful Shading Accent 1" w:uiPriority="71"/>
+    <w:lsdException w:name="Colorful List Accent 1" w:uiPriority="72"/>
+    <w:lsdException w:name="Colorful Grid Accent 1" w:uiPriority="73"/>
+    <w:lsdException w:name="Light Shading Accent 2" w:uiPriority="60"/>
+    <w:lsdException w:name="Light List Accent 2" w:uiPriority="61"/>
+    <w:lsdException w:name="Light Grid Accent 2" w:uiPriority="62"/>
+    <w:lsdException w:name="Medium Shading 1 Accent 2" w:uiPriority="63"/>
+    <w:lsdException w:name="Medium Shading 2 Accent 2" w:uiPriority="64"/>
+    <w:lsdException w:name="Medium List 1 Accent 2" w:uiPriority="65"/>
+    <w:lsdException w:name="Medium List 2 Accent 2" w:uiPriority="66"/>
+    <w:lsdException w:name="Medium Grid 1 Accent 2" w:uiPriority="67"/>
+    <w:lsdException w:name="Medium Grid 2 Accent 2" w:uiPriority="68"/>
+    <w:lsdException w:name="Medium Grid 3 Accent 2" w:uiPriority="69"/>
+    <w:lsdException w:name="Dark List Accent 2" w:uiPriority="70"/>
+    <w:lsdException w:name="Colorful Shading Accent 2" w:uiPriority="71"/>
+    <w:lsdException w:name="Colorful List Accent 2" w:uiPriority="72"/>
+    <w:lsdException w:name="Colorful Grid Accent 2" w:uiPriority="73"/>
+    <w:lsdException w:name="Light Shading Accent 3" w:uiPriority="60"/>
+    <w:lsdException w:name="Light List Accent 3" w:uiPriority="61"/>
+    <w:lsdException w:name="Light Grid Accent 3" w:uiPriority="62"/>
+    <w:lsdException w:name="Medium Shading 1 Accent 3" w:uiPriority="63"/>
+    <w:lsdException w:name="Medium Shading 2 Accent 3" w:uiPriority="64"/>
+    <w:lsdException w:name="Medium List 1 Accent 3" w:uiPriority="65"/>
+    <w:lsdException w:name="Medium List 2 Accent 3" w:uiPriority="66"/>
+    <w:lsdException w:name="Medium Grid 1 Accent 3" w:uiPriority="67"/>
+    <w:lsdException w:name="Medium Grid 2 Accent 3" w:uiPriority="68"/>
+    <w:lsdException w:name="Medium Grid 3 Accent 3" w:uiPriority="69"/>
+    <w:lsdException w:name="Dark List Accent 3" w:uiPriority="70"/>
+    <w:lsdException w:name="Colorful Shading Accent 3" w:uiPriority="71"/>
+    <w:lsdException w:name="Colorful List Accent 3" w:uiPriority="72"/>
+    <w:lsdException w:name="Colorful Grid Accent 3" w:uiPriority="73"/>
+    <w:lsdException w:name="Light Shading Accent 4" w:uiPriority="60"/>
+    <w:lsdException w:name="Light List Accent 4" w:uiPriority="61"/>
+    <w:lsdException w:name="Light Grid Accent 4" w:uiPriority="62"/>
+    <w:lsdException w:name="Medium Shading 1 Accent 4" w:uiPriority="63"/>
+    <w:lsdException w:name="Medium Shading 2 Accent 4" w:uiPriority="64"/>
+    <w:lsdException w:name="Medium List 1 Accent 4" w:uiPriority="65"/>
+    <w:lsdException w:name="Medium List 2 Accent 4" w:uiPriority="66"/>
+    <w:lsdException w:name="Medium Grid 1 Accent 4" w:uiPriority="67"/>
+    <w:lsdException w:name="Medium Grid 2 Accent 4" w:uiPriority="68"/>
+    <w:lsdException w:name="Medium Grid 3 Accent 4" w:uiPriority="69"/>
+    <w:lsdException w:name="Dark List Accent 4" w:uiPriority="70"/>
+    <w:lsdException w:name="Colorful Shading Accent 4" w:uiPriority="71"/>
+    <w:lsdException w:name="Colorful List Accent 4" w:uiPriority="72"/>
+    <w:lsdException w:name="Colorful Grid Accent 4" w:uiPriority="73"/>
+    <w:lsdException w:name="Light Shading Accent 5" w:uiPriority="60"/>
+    <w:lsdException w:name="Light List Accent 5" w:uiPriority="61"/>
+    <w:lsdException w:name="Light Grid Accent 5" w:uiPriority="62"/>
+    <w:lsdException w:name="Medium Shading 1 Accent 5" w:uiPriority="63"/>
+    <w:lsdException w:name="Medium Shading 2 Accent 5" w:uiPriority="64"/>
+    <w:lsdException w:name="Medium List 1 Accent 5" w:uiPriority="65"/>
+    <w:lsdException w:name="Medium List 2 Accent 5" w:uiPriority="66"/>
+    <w:lsdException w:name="Medium Grid 1 Accent 5" w:uiPriority="67"/>
+    <w:lsdException w:name="Medium Grid 2 Accent 5" w:uiPriority="68"/>
+    <w:lsdException w:name="Medium Grid 3 Accent 5" w:uiPriority="69"/>
+    <w:lsdException w:name="Dark List Accent 5" w:uiPriority="70"/>
+    <w:lsdException w:name="Colorful Shading Accent 5" w:uiPriority="71"/>
+    <w:lsdException w:name="Colorful List Accent 5" w:uiPriority="72"/>
+    <w:lsdException w:name="Colorful Grid Accent 5" w:uiPriority="73"/>
+    <w:lsdException w:name="Light Shading Accent 6" w:uiPriority="60"/>
+    <w:lsdException w:name="Light List Accent 6" w:uiPriority="61"/>
+    <w:lsdException w:name="Light Grid Accent 6" w:uiPriority="62"/>
+    <w:lsdException w:name="Medium Shading 1 Accent 6" w:uiPriority="63"/>
+    <w:lsdException w:name="Medium Shading 2 Accent 6" w:uiPriority="64"/>
+    <w:lsdException w:name="Medium List 1 Accent 6" w:uiPriority="65"/>
+    <w:lsdException w:name="Medium List 2 Accent 6" w:uiPriority="66"/>
+    <w:lsdException w:name="Medium Grid 1 Accent 6" w:uiPriority="67"/>
+    <w:lsdException w:name="Medium Grid 2 Accent 6" w:uiPriority="68"/>
+    <w:lsdException w:name="Medium Grid 3 Accent 6" w:uiPriority="69"/>
+    <w:lsdException w:name="Dark List Accent 6" w:uiPriority="70"/>
+    <w:lsdException w:name="Colorful Shading Accent 6" w:uiPriority="71"/>
+    <w:lsdException w:name="Colorful List Accent 6" w:uiPriority="72"/>
+    <w:lsdException w:name="Colorful Grid Accent 6" w:uiPriority="73"/>
+    <w:lsdException w:name="Subtle Emphasis" w:uiPriority="19" w:qFormat="1"/>
+    <w:lsdException w:name="Intense Emphasis" w:uiPriority="21" w:qFormat="1"/>
+    <w:lsdException w:name="Subtle Reference" w:uiPriority="31" w:qFormat="1"/>
+    <w:lsdException w:name="Intense Reference" w:uiPriority="32" w:qFormat="1"/>
+    <w:lsdException w:name="Book Title" w:uiPriority="33" w:qFormat="1"/>
+    <w:lsdException w:name="Bibliography" w:semiHidden="1" w:uiPriority="37" w:unhideWhenUsed="1"/>
+    <w:lsdException w:name="TOC Heading" w:semiHidden="1" w:uiPriority="39" w:unhideWhenUsed="1" w:qFormat="1"/>
+    <w:lsdException w:name="Plain Table 1" w:uiPriority="41"/>
+    <w:lsdException w:name="Plain Table 2" w:uiPriority="42"/>
+    <w:lsdException w:name="Plain Table 3" w:uiPriority="43"/>
+    <w:lsdException w:name="Plain Table 4" w:uiPriority="44"/>
+    <w:lsdException w:name="Plain Table 5" w:uiPriority="45"/>
+    <w:lsdException w:name="Grid Table Light" w:uiPriority="40"/>
+    <w:lsdException w:name="Grid Table 1 Light" w:uiPriority="46"/>
+    <w:lsdException w:name="Grid Table 2" w:uiPriority="47"/>
+    <w:lsdException w:name="Grid Table 3" w:uiPriority="48"/>
+    <w:lsdException w:name="Grid Table 4" w:uiPriority="49"/>
+    <w:lsdException w:name="Grid Table 5 Dark" w:uiPriority="50"/>
+    <w:lsdException w:name="Grid Table 6 Colorful" w:uiPriority="51"/>
+    <w:lsdException w:name="Grid Table 7 Colorful" w:uiPriority="52"/>
+    <w:lsdException w:name="Grid Table 1 Light Accent 1" w:uiPriority="46"/>
+    <w:lsdException w:name="Grid Table 2 Accent 1" w:uiPriority="47"/>
+    <w:lsdException w:name="Grid Table 3 Accent 1" w:uiPriority="48"/>
+    <w:lsdException w:name="Grid Table 4 Accent 1" w:uiPriority="49"/>
+    <w:lsdException w:name="Grid Table 5 Dark Accent 1" w:uiPriority="50"/>
+    <w:lsdException w:name="Grid Table 6 Colorful Accent 1" w:uiPriority="51"/>
+    <w:lsdException w:name="Grid Table 7 Colorful Accent 1" w:uiPriority="52"/>
+    <w:lsdException w:name="Grid Table 1 Light Accent 2" w:uiPriority="46"/>
+    <w:lsdException w:name="Grid Table 2 Accent 2" w:uiPriority="47"/>
+    <w:lsdException w:name="Grid Table 3 Accent 2" w:uiPriority="48"/>
+    <w:lsdException w:name="Grid Table 4 Accent 2" w:uiPriority="49"/>
+    <w:lsdException w:name="Grid Table 5 Dark Accent 2" w:uiPriority="50"/>
+    <w:lsdException w:name="Grid Table 6 Colorful Accent 2" w:uiPriority="51"/>
+    <w:lsdException w:name="Grid Table 7 Colorful Accent 2" w:uiPriority="52"/>
+    <w:lsdException w:name="Grid Table 1 Light Accent 3" w:uiPriority="46"/>
+    <w:lsdException w:name="Grid Table 2 Accent 3" w:uiPriority="47"/>
+    <w:lsdException w:name="Grid Table 3 Accent 3" w:uiPriority="48"/>
+    <w:lsdException w:name="Grid Table 4 Accent 3" w:uiPriority="49"/>
+    <w:lsdException w:name="Grid Table 5 Dark Accent 3" w:uiPriority="50"/>
+    <w:lsdException w:name="Grid Table 6 Colorful Accent 3" w:uiPriority="51"/>
+    <w:lsdException w:name="Grid Table 7 Colorful Accent 3" w:uiPriority="52"/>
+    <w:lsdException w:name="Grid Table 1 Light Accent 4" w:uiPriority="46"/>
+    <w:lsdException w:name="Grid Table 2 Accent 4" w:uiPriority="47"/>
+    <w:lsdException w:name="Grid Table 3 Accent 4" w:uiPriority="48"/>
+    <w:lsdException w:name="Grid Table 4 Accent 4" w:uiPriority="49"/>
+    <w:lsdException w:name="Grid Table 5 Dark Accent 4" w:uiPriority="50"/>
+    <w:lsdException w:name="Grid Table 6 Colorful Accent 4" w:uiPriority="51"/>
+    <w:lsdException w:name="Grid Table 7 Colorful Accent 4" w:uiPriority="52"/>
+    <w:lsdException w:name="Grid Table 1 Light Accent 5" w:uiPriority="46"/>
+    <w:lsdException w:name="Grid Table 2 Accent 5" w:uiPriority="47"/>
+    <w:lsdException w:name="Grid Table 3 Accent 5" w:uiPriority="48"/>
+    <w:lsdException w:name="Grid Table 4 Accent 5" w:uiPriority="49"/>
+    <w:lsdException w:name="Grid Table 5 Dark Accent 5" w:uiPriority="50"/>
+    <w:lsdException w:name="Grid Table 6 Colorful Accent 5" w:uiPriority="51"/>
+    <w:lsdException w:name="Grid Table 7 Colorful Accent 5" w:uiPriority="52"/>
+    <w:lsdException w:name="Grid Table 1 Light Accent 6" w:uiPriority="46"/>
+    <w:lsdException w:name="Grid Table 2 Accent 6" w:uiPriority="47"/>
+    <w:lsdException w:name="Grid Table 3 Accent 6" w:uiPriority="48"/>
+    <w:lsdException w:name="Grid Table 4 Accent 6" w:uiPriority="49"/>
+    <w:lsdException w:name="Grid Table 5 Dark Accent 6" w:uiPriority="50"/>
+    <w:lsdException w:name="Grid Table 6 Colorful Accent 6" w:uiPriority="51"/>
+    <w:lsdException w:name="Grid Table 7 Colorful Accent 6" w:uiPriority="52"/>
+    <w:lsdException w:name="List Table 1 Light" w:uiPriority="46"/>
+    <w:lsdException w:name="List Table 2" w:uiPriority="47"/>
+    <w:lsdException w:name="List Table 3" w:uiPriority="48"/>
+    <w:lsdException w:name="List Table 4" w:uiPriority="49"/>
+    <w:lsdException w:name="List Table 5 Dark" w:uiPriority="50"/>
+    <w:lsdException w:name="List Table 6 Colorful" w:uiPriority="51"/>
+    <w:lsdException w:name="List Table 7 Colorful" w:uiPriority="52"/>
+    <w:lsdException w:name="List Table 1 Light Accent 1" w:uiPriority="46"/>
+    <w:lsdException w:name="List Table 2 Accent 1" w:uiPriority="47"/>
+    <w:lsdException w:name="List Table 3 Accent 1" w:uiPriority="48"/>
+    <w:lsdException w:name="List Table 4 Accent 1" w:uiPriority="49"/>
+    <w:lsdException w:name="List Table 5 Dark Accent 1" w:uiPriority="50"/>
+    <w:lsdException w:name="List Table 6 Colorful Accent 1" w:uiPriority="51"/>
+    <w:lsdException w:name="List Table 7 Colorful Accent 1" w:uiPriority="52"/>
+    <w:lsdException w:name="List Table 1 Light Accent 2" w:uiPriority="46"/>
+    <w:lsdException w:name="List Table 2 Accent 2" w:uiPriority="47"/>
+    <w:lsdException w:name="List Table 3 Accent 2" w:uiPriority="48"/>
+    <w:lsdException w:name="List Table 4 Accent 2" w:uiPriority="49"/>
+    <w:lsdException w:name="List Table 5 Dark Accent 2" w:uiPriority="50"/>
+    <w:lsdException w:name="List Table 6 Colorful Accent 2" w:uiPriority="51"/>
+    <w:lsdException w:name="List Table 7 Colorful Accent 2" w:uiPriority="52"/>
+    <w:lsdException w:name="List Table 1 Light Accent 3" w:uiPriority="46"/>
+    <w:lsdException w:name="List Table 2 Accent 3" w:uiPriority="47"/>
+    <w:lsdException w:name="List Table 3 Accent 3" w:uiPriority="48"/>
+    <w:lsdException w:name="List Table 4 Accent 3" w:uiPriority="49"/>
+    <w:lsdException w:name="List Table 5 Dark Accent 3" w:uiPriority="50"/>
+    <w:lsdException w:name="List Table 6 Colorful Accent 3" w:uiPriority="51"/>
+    <w:lsdException w:name="List Table 7 Colorful Accent 3" w:uiPriority="52"/>
+    <w:lsdException w:name="List Table 1 Light Accent 4" w:uiPriority="46"/>
+    <w:lsdException w:name="List Table 2 Accent 4" w:uiPriority="47"/>
+    <w:lsdException w:name="List Table 3 Accent 4" w:uiPriority="48"/>
+    <w:lsdException w:name="List Table 4 Accent 4" w:uiPriority="49"/>
+    <w:lsdException w:name="List Table 5 Dark Accent 4" w:uiPriority="50"/>
+    <w:lsdException w:name="List Table 6 Colorful Accent 4" w:uiPriority="51"/>
+    <w:lsdException w:name="List Table 7 Colorful Accent 4" w:uiPriority="52"/>
+    <w:lsdException w:name="List Table 1 Light Accent 5" w:uiPriority="46"/>
+    <w:lsdException w:name="List Table 2 Accent 5" w:uiPriority="47"/>
+    <w:lsdException w:name="List Table 3 Accent 5" w:uiPriority="48"/>
+    <w:lsdException w:name="List Table 4 Accent 5" w:uiPriority="49"/>
+    <w:lsdException w:name="List Table 5 Dark Accent 5" w:uiPriority="50"/>
+    <w:lsdException w:name="List Table 6 Colorful Accent 5" w:uiPriority="51"/>
+    <w:lsdException w:name="List Table 7 Colorful Accent 5" w:uiPriority="52"/>
+    <w:lsdException w:name="List Table 1 Light Accent 6" w:uiPriority="46"/>
+    <w:lsdException w:name="List Table 2 Accent 6" w:uiPriority="47"/>
+    <w:lsdException w:name="List Table 3 Accent 6" w:uiPriority="48"/>
+    <w:lsdException w:name="List Table 4 Accent 6" w:uiPriority="49"/>
+    <w:lsdException w:name="List Table 5 Dark Accent 6" w:uiPriority="50"/>
+    <w:lsdException w:name="List Table 6 Colorful Accent 6" w:uiPriority="51"/>
+    <w:lsdException w:name="List Table 7 Colorful Accent 6" w:uiPriority="52"/>
   </w:latentStyles>
   <w:style w:type="paragraph" w:default="1" w:styleId="Standard">
     <w:name w:val="Normal"/>
@@ -2114,7 +2844,6 @@
   <w:style w:type="character" w:default="1" w:styleId="Absatz-Standardschriftart">
     <w:name w:val="Default Paragraph Font"/>
     <w:uiPriority w:val="1"/>
-    <w:semiHidden/>
     <w:unhideWhenUsed/>
   </w:style>
   <w:style w:type="table" w:default="1" w:styleId="NormaleTabelle">
@@ -2348,196 +3077,6 @@
       <w:color w:val="800080" w:themeColor="followedHyperlink"/>
       <w:u w:val="single"/>
     </w:rPr>
-  </w:style>
-</w:styles>
-</file>
-
-<file path=word/stylesWithEffects.xml><?xml version="1.0" encoding="utf-8"?>
-<w:styles xmlns:wpc="http://schemas.microsoft.com/office/word/2010/wordprocessingCanvas" xmlns:mc="http://schemas.openxmlformats.org/markup-compatibility/2006" xmlns:o="urn:schemas-microsoft-com:office:office" xmlns:r="http://schemas.openxmlformats.org/officeDocument/2006/relationships" xmlns:m="http://schemas.openxmlformats.org/officeDocument/2006/math" xmlns:v="urn:schemas-microsoft-com:vml" xmlns:wp14="http://schemas.microsoft.com/office/word/2010/wordprocessingDrawing" xmlns:wp="http://schemas.openxmlformats.org/drawingml/2006/wordprocessingDrawing" xmlns:w10="urn:schemas-microsoft-com:office:word" xmlns:w="http://schemas.openxmlformats.org/wordprocessingml/2006/main" xmlns:w14="http://schemas.microsoft.com/office/word/2010/wordml" xmlns:wpg="http://schemas.microsoft.com/office/word/2010/wordprocessingGroup" xmlns:wpi="http://schemas.microsoft.com/office/word/2010/wordprocessingInk" xmlns:wne="http://schemas.microsoft.com/office/word/2006/wordml" xmlns:wps="http://schemas.microsoft.com/office/word/2010/wordprocessingShape" mc:Ignorable="w14 wp14">
-  <w:docDefaults>
-    <w:rPrDefault>
-      <w:rPr>
-        <w:rFonts w:asciiTheme="minorHAnsi" w:eastAsiaTheme="minorEastAsia" w:hAnsiTheme="minorHAnsi" w:cstheme="minorBidi"/>
-        <w:sz w:val="22"/>
-        <w:szCs w:val="22"/>
-        <w:lang w:val="de-DE" w:eastAsia="de-DE" w:bidi="ar-SA"/>
-      </w:rPr>
-    </w:rPrDefault>
-    <w:pPrDefault>
-      <w:pPr>
-        <w:spacing w:after="200" w:line="276" w:lineRule="auto"/>
-      </w:pPr>
-    </w:pPrDefault>
-  </w:docDefaults>
-  <w:latentStyles w:defLockedState="0" w:defUIPriority="99" w:defSemiHidden="1" w:defUnhideWhenUsed="1" w:defQFormat="0" w:count="267">
-    <w:lsdException w:name="Normal" w:semiHidden="0" w:uiPriority="0" w:unhideWhenUsed="0" w:qFormat="1"/>
-    <w:lsdException w:name="heading 1" w:semiHidden="0" w:uiPriority="9" w:unhideWhenUsed="0" w:qFormat="1"/>
-    <w:lsdException w:name="heading 2" w:uiPriority="9" w:qFormat="1"/>
-    <w:lsdException w:name="heading 3" w:uiPriority="9" w:qFormat="1"/>
-    <w:lsdException w:name="heading 4" w:uiPriority="9" w:qFormat="1"/>
-    <w:lsdException w:name="heading 5" w:uiPriority="9" w:qFormat="1"/>
-    <w:lsdException w:name="heading 6" w:uiPriority="9" w:qFormat="1"/>
-    <w:lsdException w:name="heading 7" w:uiPriority="9" w:qFormat="1"/>
-    <w:lsdException w:name="heading 8" w:uiPriority="9" w:qFormat="1"/>
-    <w:lsdException w:name="heading 9" w:uiPriority="9" w:qFormat="1"/>
-    <w:lsdException w:name="toc 1" w:uiPriority="39"/>
-    <w:lsdException w:name="toc 2" w:uiPriority="39"/>
-    <w:lsdException w:name="toc 3" w:uiPriority="39"/>
-    <w:lsdException w:name="toc 4" w:uiPriority="39"/>
-    <w:lsdException w:name="toc 5" w:uiPriority="39"/>
-    <w:lsdException w:name="toc 6" w:uiPriority="39"/>
-    <w:lsdException w:name="toc 7" w:uiPriority="39"/>
-    <w:lsdException w:name="toc 8" w:uiPriority="39"/>
-    <w:lsdException w:name="toc 9" w:uiPriority="39"/>
-    <w:lsdException w:name="caption" w:uiPriority="35" w:qFormat="1"/>
-    <w:lsdException w:name="Title" w:semiHidden="0" w:uiPriority="10" w:unhideWhenUsed="0" w:qFormat="1"/>
-    <w:lsdException w:name="Default Paragraph Font" w:uiPriority="1"/>
-    <w:lsdException w:name="Subtitle" w:semiHidden="0" w:uiPriority="11" w:unhideWhenUsed="0" w:qFormat="1"/>
-    <w:lsdException w:name="Strong" w:semiHidden="0" w:uiPriority="22" w:unhideWhenUsed="0" w:qFormat="1"/>
-    <w:lsdException w:name="Emphasis" w:semiHidden="0" w:uiPriority="20" w:unhideWhenUsed="0" w:qFormat="1"/>
-    <w:lsdException w:name="Table Grid" w:semiHidden="0" w:uiPriority="59" w:unhideWhenUsed="0"/>
-    <w:lsdException w:name="Placeholder Text" w:unhideWhenUsed="0"/>
-    <w:lsdException w:name="No Spacing" w:semiHidden="0" w:uiPriority="1" w:unhideWhenUsed="0" w:qFormat="1"/>
-    <w:lsdException w:name="Light Shading" w:semiHidden="0" w:uiPriority="60" w:unhideWhenUsed="0"/>
-    <w:lsdException w:name="Light List" w:semiHidden="0" w:uiPriority="61" w:unhideWhenUsed="0"/>
-    <w:lsdException w:name="Light Grid" w:semiHidden="0" w:uiPriority="62" w:unhideWhenUsed="0"/>
-    <w:lsdException w:name="Medium Shading 1" w:semiHidden="0" w:uiPriority="63" w:unhideWhenUsed="0"/>
-    <w:lsdException w:name="Medium Shading 2" w:semiHidden="0" w:uiPriority="64" w:unhideWhenUsed="0"/>
-    <w:lsdException w:name="Medium List 1" w:semiHidden="0" w:uiPriority="65" w:unhideWhenUsed="0"/>
-    <w:lsdException w:name="Medium List 2" w:semiHidden="0" w:uiPriority="66" w:unhideWhenUsed="0"/>
-    <w:lsdException w:name="Medium Grid 1" w:semiHidden="0" w:uiPriority="67" w:unhideWhenUsed="0"/>
-    <w:lsdException w:name="Medium Grid 2" w:semiHidden="0" w:uiPriority="68" w:unhideWhenUsed="0"/>
-    <w:lsdException w:name="Medium Grid 3" w:semiHidden="0" w:uiPriority="69" w:unhideWhenUsed="0"/>
-    <w:lsdException w:name="Dark List" w:semiHidden="0" w:uiPriority="70" w:unhideWhenUsed="0"/>
-    <w:lsdException w:name="Colorful Shading" w:semiHidden="0" w:uiPriority="71" w:unhideWhenUsed="0"/>
-    <w:lsdException w:name="Colorful List" w:semiHidden="0" w:uiPriority="72" w:unhideWhenUsed="0"/>
-    <w:lsdException w:name="Colorful Grid" w:semiHidden="0" w:uiPriority="73" w:unhideWhenUsed="0"/>
-    <w:lsdException w:name="Light Shading Accent 1" w:semiHidden="0" w:uiPriority="60" w:unhideWhenUsed="0"/>
-    <w:lsdException w:name="Light List Accent 1" w:semiHidden="0" w:uiPriority="61" w:unhideWhenUsed="0"/>
-    <w:lsdException w:name="Light Grid Accent 1" w:semiHidden="0" w:uiPriority="62" w:unhideWhenUsed="0"/>
-    <w:lsdException w:name="Medium Shading 1 Accent 1" w:semiHidden="0" w:uiPriority="63" w:unhideWhenUsed="0"/>
-    <w:lsdException w:name="Medium Shading 2 Accent 1" w:semiHidden="0" w:uiPriority="64" w:unhideWhenUsed="0"/>
-    <w:lsdException w:name="Medium List 1 Accent 1" w:semiHidden="0" w:uiPriority="65" w:unhideWhenUsed="0"/>
-    <w:lsdException w:name="Revision" w:unhideWhenUsed="0"/>
-    <w:lsdException w:name="List Paragraph" w:semiHidden="0" w:uiPriority="34" w:unhideWhenUsed="0" w:qFormat="1"/>
-    <w:lsdException w:name="Quote" w:semiHidden="0" w:uiPriority="29" w:unhideWhenUsed="0" w:qFormat="1"/>
-    <w:lsdException w:name="Intense Quote" w:semiHidden="0" w:uiPriority="30" w:unhideWhenUsed="0" w:qFormat="1"/>
-    <w:lsdException w:name="Medium List 2 Accent 1" w:semiHidden="0" w:uiPriority="66" w:unhideWhenUsed="0"/>
-    <w:lsdException w:name="Medium Grid 1 Accent 1" w:semiHidden="0" w:uiPriority="67" w:unhideWhenUsed="0"/>
-    <w:lsdException w:name="Medium Grid 2 Accent 1" w:semiHidden="0" w:uiPriority="68" w:unhideWhenUsed="0"/>
-    <w:lsdException w:name="Medium Grid 3 Accent 1" w:semiHidden="0" w:uiPriority="69" w:unhideWhenUsed="0"/>
-    <w:lsdException w:name="Dark List Accent 1" w:semiHidden="0" w:uiPriority="70" w:unhideWhenUsed="0"/>
-    <w:lsdException w:name="Colorful Shading Accent 1" w:semiHidden="0" w:uiPriority="71" w:unhideWhenUsed="0"/>
-    <w:lsdException w:name="Colorful List Accent 1" w:semiHidden="0" w:uiPriority="72" w:unhideWhenUsed="0"/>
-    <w:lsdException w:name="Colorful Grid Accent 1" w:semiHidden="0" w:uiPriority="73" w:unhideWhenUsed="0"/>
-    <w:lsdException w:name="Light Shading Accent 2" w:semiHidden="0" w:uiPriority="60" w:unhideWhenUsed="0"/>
-    <w:lsdException w:name="Light List Accent 2" w:semiHidden="0" w:uiPriority="61" w:unhideWhenUsed="0"/>
-    <w:lsdException w:name="Light Grid Accent 2" w:semiHidden="0" w:uiPriority="62" w:unhideWhenUsed="0"/>
-    <w:lsdException w:name="Medium Shading 1 Accent 2" w:semiHidden="0" w:uiPriority="63" w:unhideWhenUsed="0"/>
-    <w:lsdException w:name="Medium Shading 2 Accent 2" w:semiHidden="0" w:uiPriority="64" w:unhideWhenUsed="0"/>
-    <w:lsdException w:name="Medium List 1 Accent 2" w:semiHidden="0" w:uiPriority="65" w:unhideWhenUsed="0"/>
-    <w:lsdException w:name="Medium List 2 Accent 2" w:semiHidden="0" w:uiPriority="66" w:unhideWhenUsed="0"/>
-    <w:lsdException w:name="Medium Grid 1 Accent 2" w:semiHidden="0" w:uiPriority="67" w:unhideWhenUsed="0"/>
-    <w:lsdException w:name="Medium Grid 2 Accent 2" w:semiHidden="0" w:uiPriority="68" w:unhideWhenUsed="0"/>
-    <w:lsdException w:name="Medium Grid 3 Accent 2" w:semiHidden="0" w:uiPriority="69" w:unhideWhenUsed="0"/>
-    <w:lsdException w:name="Dark List Accent 2" w:semiHidden="0" w:uiPriority="70" w:unhideWhenUsed="0"/>
-    <w:lsdException w:name="Colorful Shading Accent 2" w:semiHidden="0" w:uiPriority="71" w:unhideWhenUsed="0"/>
-    <w:lsdException w:name="Colorful List Accent 2" w:semiHidden="0" w:uiPriority="72" w:unhideWhenUsed="0"/>
-    <w:lsdException w:name="Colorful Grid Accent 2" w:semiHidden="0" w:uiPriority="73" w:unhideWhenUsed="0"/>
-    <w:lsdException w:name="Light Shading Accent 3" w:semiHidden="0" w:uiPriority="60" w:unhideWhenUsed="0"/>
-    <w:lsdException w:name="Light List Accent 3" w:semiHidden="0" w:uiPriority="61" w:unhideWhenUsed="0"/>
-    <w:lsdException w:name="Light Grid Accent 3" w:semiHidden="0" w:uiPriority="62" w:unhideWhenUsed="0"/>
-    <w:lsdException w:name="Medium Shading 1 Accent 3" w:semiHidden="0" w:uiPriority="63" w:unhideWhenUsed="0"/>
-    <w:lsdException w:name="Medium Shading 2 Accent 3" w:semiHidden="0" w:uiPriority="64" w:unhideWhenUsed="0"/>
-    <w:lsdException w:name="Medium List 1 Accent 3" w:semiHidden="0" w:uiPriority="65" w:unhideWhenUsed="0"/>
-    <w:lsdException w:name="Medium List 2 Accent 3" w:semiHidden="0" w:uiPriority="66" w:unhideWhenUsed="0"/>
-    <w:lsdException w:name="Medium Grid 1 Accent 3" w:semiHidden="0" w:uiPriority="67" w:unhideWhenUsed="0"/>
-    <w:lsdException w:name="Medium Grid 2 Accent 3" w:semiHidden="0" w:uiPriority="68" w:unhideWhenUsed="0"/>
-    <w:lsdException w:name="Medium Grid 3 Accent 3" w:semiHidden="0" w:uiPriority="69" w:unhideWhenUsed="0"/>
-    <w:lsdException w:name="Dark List Accent 3" w:semiHidden="0" w:uiPriority="70" w:unhideWhenUsed="0"/>
-    <w:lsdException w:name="Colorful Shading Accent 3" w:semiHidden="0" w:uiPriority="71" w:unhideWhenUsed="0"/>
-    <w:lsdException w:name="Colorful List Accent 3" w:semiHidden="0" w:uiPriority="72" w:unhideWhenUsed="0"/>
-    <w:lsdException w:name="Colorful Grid Accent 3" w:semiHidden="0" w:uiPriority="73" w:unhideWhenUsed="0"/>
-    <w:lsdException w:name="Light Shading Accent 4" w:semiHidden="0" w:uiPriority="60" w:unhideWhenUsed="0"/>
-    <w:lsdException w:name="Light List Accent 4" w:semiHidden="0" w:uiPriority="61" w:unhideWhenUsed="0"/>
-    <w:lsdException w:name="Light Grid Accent 4" w:semiHidden="0" w:uiPriority="62" w:unhideWhenUsed="0"/>
-    <w:lsdException w:name="Medium Shading 1 Accent 4" w:semiHidden="0" w:uiPriority="63" w:unhideWhenUsed="0"/>
-    <w:lsdException w:name="Medium Shading 2 Accent 4" w:semiHidden="0" w:uiPriority="64" w:unhideWhenUsed="0"/>
-    <w:lsdException w:name="Medium List 1 Accent 4" w:semiHidden="0" w:uiPriority="65" w:unhideWhenUsed="0"/>
-    <w:lsdException w:name="Medium List 2 Accent 4" w:semiHidden="0" w:uiPriority="66" w:unhideWhenUsed="0"/>
-    <w:lsdException w:name="Medium Grid 1 Accent 4" w:semiHidden="0" w:uiPriority="67" w:unhideWhenUsed="0"/>
-    <w:lsdException w:name="Medium Grid 2 Accent 4" w:semiHidden="0" w:uiPriority="68" w:unhideWhenUsed="0"/>
-    <w:lsdException w:name="Medium Grid 3 Accent 4" w:semiHidden="0" w:uiPriority="69" w:unhideWhenUsed="0"/>
-    <w:lsdException w:name="Dark List Accent 4" w:semiHidden="0" w:uiPriority="70" w:unhideWhenUsed="0"/>
-    <w:lsdException w:name="Colorful Shading Accent 4" w:semiHidden="0" w:uiPriority="71" w:unhideWhenUsed="0"/>
-    <w:lsdException w:name="Colorful List Accent 4" w:semiHidden="0" w:uiPriority="72" w:unhideWhenUsed="0"/>
-    <w:lsdException w:name="Colorful Grid Accent 4" w:semiHidden="0" w:uiPriority="73" w:unhideWhenUsed="0"/>
-    <w:lsdException w:name="Light Shading Accent 5" w:semiHidden="0" w:uiPriority="60" w:unhideWhenUsed="0"/>
-    <w:lsdException w:name="Light List Accent 5" w:semiHidden="0" w:uiPriority="61" w:unhideWhenUsed="0"/>
-    <w:lsdException w:name="Light Grid Accent 5" w:semiHidden="0" w:uiPriority="62" w:unhideWhenUsed="0"/>
-    <w:lsdException w:name="Medium Shading 1 Accent 5" w:semiHidden="0" w:uiPriority="63" w:unhideWhenUsed="0"/>
-    <w:lsdException w:name="Medium Shading 2 Accent 5" w:semiHidden="0" w:uiPriority="64" w:unhideWhenUsed="0"/>
-    <w:lsdException w:name="Medium List 1 Accent 5" w:semiHidden="0" w:uiPriority="65" w:unhideWhenUsed="0"/>
-    <w:lsdException w:name="Medium List 2 Accent 5" w:semiHidden="0" w:uiPriority="66" w:unhideWhenUsed="0"/>
-    <w:lsdException w:name="Medium Grid 1 Accent 5" w:semiHidden="0" w:uiPriority="67" w:unhideWhenUsed="0"/>
-    <w:lsdException w:name="Medium Grid 2 Accent 5" w:semiHidden="0" w:uiPriority="68" w:unhideWhenUsed="0"/>
-    <w:lsdException w:name="Medium Grid 3 Accent 5" w:semiHidden="0" w:uiPriority="69" w:unhideWhenUsed="0"/>
-    <w:lsdException w:name="Dark List Accent 5" w:semiHidden="0" w:uiPriority="70" w:unhideWhenUsed="0"/>
-    <w:lsdException w:name="Colorful Shading Accent 5" w:semiHidden="0" w:uiPriority="71" w:unhideWhenUsed="0"/>
-    <w:lsdException w:name="Colorful List Accent 5" w:semiHidden="0" w:uiPriority="72" w:unhideWhenUsed="0"/>
-    <w:lsdException w:name="Colorful Grid Accent 5" w:semiHidden="0" w:uiPriority="73" w:unhideWhenUsed="0"/>
-    <w:lsdException w:name="Light Shading Accent 6" w:semiHidden="0" w:uiPriority="60" w:unhideWhenUsed="0"/>
-    <w:lsdException w:name="Light List Accent 6" w:semiHidden="0" w:uiPriority="61" w:unhideWhenUsed="0"/>
-    <w:lsdException w:name="Light Grid Accent 6" w:semiHidden="0" w:uiPriority="62" w:unhideWhenUsed="0"/>
-    <w:lsdException w:name="Medium Shading 1 Accent 6" w:semiHidden="0" w:uiPriority="63" w:unhideWhenUsed="0"/>
-    <w:lsdException w:name="Medium Shading 2 Accent 6" w:semiHidden="0" w:uiPriority="64" w:unhideWhenUsed="0"/>
-    <w:lsdException w:name="Medium List 1 Accent 6" w:semiHidden="0" w:uiPriority="65" w:unhideWhenUsed="0"/>
-    <w:lsdException w:name="Medium List 2 Accent 6" w:semiHidden="0" w:uiPriority="66" w:unhideWhenUsed="0"/>
-    <w:lsdException w:name="Medium Grid 1 Accent 6" w:semiHidden="0" w:uiPriority="67" w:unhideWhenUsed="0"/>
-    <w:lsdException w:name="Medium Grid 2 Accent 6" w:semiHidden="0" w:uiPriority="68" w:unhideWhenUsed="0"/>
-    <w:lsdException w:name="Medium Grid 3 Accent 6" w:semiHidden="0" w:uiPriority="69" w:unhideWhenUsed="0"/>
-    <w:lsdException w:name="Dark List Accent 6" w:semiHidden="0" w:uiPriority="70" w:unhideWhenUsed="0"/>
-    <w:lsdException w:name="Colorful Shading Accent 6" w:semiHidden="0" w:uiPriority="71" w:unhideWhenUsed="0"/>
-    <w:lsdException w:name="Colorful List Accent 6" w:semiHidden="0" w:uiPriority="72" w:unhideWhenUsed="0"/>
-    <w:lsdException w:name="Colorful Grid Accent 6" w:semiHidden="0" w:uiPriority="73" w:unhideWhenUsed="0"/>
-    <w:lsdException w:name="Subtle Emphasis" w:semiHidden="0" w:uiPriority="19" w:unhideWhenUsed="0" w:qFormat="1"/>
-    <w:lsdException w:name="Intense Emphasis" w:semiHidden="0" w:uiPriority="21" w:unhideWhenUsed="0" w:qFormat="1"/>
-    <w:lsdException w:name="Subtle Reference" w:semiHidden="0" w:uiPriority="31" w:unhideWhenUsed="0" w:qFormat="1"/>
-    <w:lsdException w:name="Intense Reference" w:semiHidden="0" w:uiPriority="32" w:unhideWhenUsed="0" w:qFormat="1"/>
-    <w:lsdException w:name="Book Title" w:semiHidden="0" w:uiPriority="33" w:unhideWhenUsed="0" w:qFormat="1"/>
-    <w:lsdException w:name="Bibliography" w:uiPriority="37"/>
-    <w:lsdException w:name="TOC Heading" w:uiPriority="39" w:qFormat="1"/>
-  </w:latentStyles>
-  <w:style w:type="paragraph" w:default="1" w:styleId="Standard">
-    <w:name w:val="Normal"/>
-    <w:qFormat/>
-  </w:style>
-  <w:style w:type="character" w:default="1" w:styleId="Absatz-Standardschriftart">
-    <w:name w:val="Default Paragraph Font"/>
-    <w:uiPriority w:val="1"/>
-    <w:semiHidden/>
-    <w:unhideWhenUsed/>
-  </w:style>
-  <w:style w:type="table" w:default="1" w:styleId="NormaleTabelle">
-    <w:name w:val="Normal Table"/>
-    <w:uiPriority w:val="99"/>
-    <w:semiHidden/>
-    <w:unhideWhenUsed/>
-    <w:tblPr>
-      <w:tblInd w:w="0" w:type="dxa"/>
-      <w:tblCellMar>
-        <w:top w:w="0" w:type="dxa"/>
-        <w:left w:w="108" w:type="dxa"/>
-        <w:bottom w:w="0" w:type="dxa"/>
-        <w:right w:w="108" w:type="dxa"/>
-      </w:tblCellMar>
-    </w:tblPr>
-  </w:style>
-  <w:style w:type="numbering" w:default="1" w:styleId="KeineListe">
-    <w:name w:val="No List"/>
-    <w:uiPriority w:val="99"/>
-    <w:semiHidden/>
-    <w:unhideWhenUsed/>
   </w:style>
 </w:styles>
 </file>

</xml_diff>